<commit_message>
Corrección documento para entregar
al documento de análisis de riesgos se le agrego el análisis de
viabilidad y factibilidad
</commit_message>
<xml_diff>
--- a/DocumentosDeTexto/Tabla de análisis de riesgos.docx
+++ b/DocumentosDeTexto/Tabla de análisis de riesgos.docx
@@ -6,34 +6,24 @@
       <w:pPr>
         <w:jc w:val="center"/>
         <w:rPr>
-          <w:rFonts w:ascii="Arial" w:hAnsi="Arial" w:cs="Times New Roman"/>
+          <w:rFonts w:ascii="Arial" w:hAnsi="Arial" w:cs="Arial"/>
+          <w:b/>
+          <w:color w:val="000000"/>
+        </w:rPr>
+      </w:pPr>
+      <w:r>
+        <w:rPr>
+          <w:rFonts w:ascii="Arial" w:hAnsi="Arial" w:cs="Arial"/>
           <w:b/>
           <w:color w:val="000000"/>
           <w:sz w:val="28"/>
         </w:rPr>
-      </w:pPr>
-      <w:r>
-        <w:rPr>
-          <w:rFonts w:ascii="Arial" w:hAnsi="Arial" w:cs="Times New Roman"/>
-          <w:b/>
-          <w:color w:val="000000"/>
-          <w:sz w:val="28"/>
-        </w:rPr>
-        <w:t>Tabla de análisis de riesgos</w:t>
-      </w:r>
-      <w:r>
-        <w:rPr>
-          <w:rFonts w:ascii="Arial" w:hAnsi="Arial" w:cs="Times New Roman"/>
-          <w:b/>
-          <w:color w:val="000000"/>
-          <w:sz w:val="28"/>
-        </w:rPr>
-        <w:t xml:space="preserve"> del </w:t>
+        <w:t xml:space="preserve">Tabla de análisis de riesgos del </w:t>
       </w:r>
       <w:proofErr w:type="spellStart"/>
       <w:r>
         <w:rPr>
-          <w:rFonts w:ascii="Arial" w:hAnsi="Arial" w:cs="Times New Roman"/>
+          <w:rFonts w:ascii="Arial" w:hAnsi="Arial" w:cs="Arial"/>
           <w:b/>
           <w:color w:val="000000"/>
           <w:sz w:val="28"/>
@@ -43,7 +33,7 @@
       <w:proofErr w:type="spellEnd"/>
       <w:r>
         <w:rPr>
-          <w:rFonts w:ascii="Arial" w:hAnsi="Arial" w:cs="Times New Roman"/>
+          <w:rFonts w:ascii="Arial" w:hAnsi="Arial" w:cs="Arial"/>
           <w:b/>
           <w:color w:val="000000"/>
           <w:sz w:val="28"/>
@@ -53,39 +43,19 @@
       <w:proofErr w:type="spellStart"/>
       <w:r>
         <w:rPr>
-          <w:rFonts w:ascii="Arial" w:hAnsi="Arial" w:cs="Times New Roman"/>
+          <w:rFonts w:ascii="Arial" w:hAnsi="Arial" w:cs="Arial"/>
           <w:b/>
           <w:color w:val="000000"/>
           <w:sz w:val="28"/>
         </w:rPr>
-        <w:t>S</w:t>
-      </w:r>
-      <w:r>
-        <w:rPr>
-          <w:rFonts w:ascii="Arial" w:hAnsi="Arial" w:cs="Times New Roman"/>
-          <w:b/>
-          <w:color w:val="000000"/>
-          <w:sz w:val="28"/>
-        </w:rPr>
-        <w:t>ystem</w:t>
+        <w:t>System</w:t>
       </w:r>
       <w:proofErr w:type="spellEnd"/>
     </w:p>
     <w:p>
       <w:pPr>
-        <w:jc w:val="center"/>
-        <w:rPr>
-          <w:rFonts w:ascii="Arial" w:hAnsi="Arial" w:cs="Times New Roman"/>
-          <w:color w:val="000000"/>
-        </w:rPr>
-      </w:pPr>
-    </w:p>
-    <w:p>
-      <w:pPr>
-        <w:rPr>
-          <w:rFonts w:ascii="Times" w:hAnsi="Times" w:cs="Times New Roman"/>
-          <w:sz w:val="20"/>
-          <w:szCs w:val="20"/>
+        <w:rPr>
+          <w:rFonts w:ascii="Arial" w:hAnsi="Arial" w:cs="Arial"/>
         </w:rPr>
       </w:pPr>
     </w:p>
@@ -101,13 +71,13 @@
         <w:tblLook w:val="04A0" w:firstRow="1" w:lastRow="0" w:firstColumn="1" w:lastColumn="0" w:noHBand="0" w:noVBand="1"/>
       </w:tblPr>
       <w:tblGrid>
-        <w:gridCol w:w="1953"/>
-        <w:gridCol w:w="1536"/>
-        <w:gridCol w:w="2170"/>
-        <w:gridCol w:w="1452"/>
+        <w:gridCol w:w="1891"/>
+        <w:gridCol w:w="1749"/>
+        <w:gridCol w:w="2003"/>
+        <w:gridCol w:w="1694"/>
         <w:gridCol w:w="1521"/>
-        <w:gridCol w:w="2773"/>
-        <w:gridCol w:w="1841"/>
+        <w:gridCol w:w="2546"/>
+        <w:gridCol w:w="1842"/>
       </w:tblGrid>
       <w:tr>
         <w:tc>
@@ -132,19 +102,15 @@
               <w:spacing w:line="0" w:lineRule="atLeast"/>
               <w:jc w:val="center"/>
               <w:rPr>
-                <w:rFonts w:ascii="Times" w:hAnsi="Times" w:cs="Times New Roman"/>
-                <w:sz w:val="20"/>
-                <w:szCs w:val="20"/>
-              </w:rPr>
-            </w:pPr>
-            <w:r>
-              <w:rPr>
-                <w:rFonts w:ascii="Arial" w:hAnsi="Arial" w:cs="Times New Roman"/>
+                <w:rFonts w:ascii="Arial" w:hAnsi="Arial" w:cs="Arial"/>
+              </w:rPr>
+            </w:pPr>
+            <w:r>
+              <w:rPr>
+                <w:rFonts w:ascii="Arial" w:hAnsi="Arial" w:cs="Arial"/>
                 <w:b/>
                 <w:bCs/>
                 <w:color w:val="000000"/>
-                <w:sz w:val="20"/>
-                <w:szCs w:val="20"/>
               </w:rPr>
               <w:t>Riesgo</w:t>
             </w:r>
@@ -172,19 +138,15 @@
               <w:spacing w:line="0" w:lineRule="atLeast"/>
               <w:jc w:val="center"/>
               <w:rPr>
-                <w:rFonts w:ascii="Times" w:hAnsi="Times" w:cs="Times New Roman"/>
-                <w:sz w:val="20"/>
-                <w:szCs w:val="20"/>
-              </w:rPr>
-            </w:pPr>
-            <w:r>
-              <w:rPr>
-                <w:rFonts w:ascii="Arial" w:hAnsi="Arial" w:cs="Times New Roman"/>
+                <w:rFonts w:ascii="Arial" w:hAnsi="Arial" w:cs="Arial"/>
+              </w:rPr>
+            </w:pPr>
+            <w:r>
+              <w:rPr>
+                <w:rFonts w:ascii="Arial" w:hAnsi="Arial" w:cs="Arial"/>
                 <w:b/>
                 <w:bCs/>
                 <w:color w:val="000000"/>
-                <w:sz w:val="20"/>
-                <w:szCs w:val="20"/>
               </w:rPr>
               <w:t>Clasificación</w:t>
             </w:r>
@@ -212,19 +174,15 @@
               <w:spacing w:line="0" w:lineRule="atLeast"/>
               <w:jc w:val="center"/>
               <w:rPr>
-                <w:rFonts w:ascii="Times" w:hAnsi="Times" w:cs="Times New Roman"/>
-                <w:sz w:val="20"/>
-                <w:szCs w:val="20"/>
-              </w:rPr>
-            </w:pPr>
-            <w:r>
-              <w:rPr>
-                <w:rFonts w:ascii="Arial" w:hAnsi="Arial" w:cs="Times New Roman"/>
+                <w:rFonts w:ascii="Arial" w:hAnsi="Arial" w:cs="Arial"/>
+              </w:rPr>
+            </w:pPr>
+            <w:r>
+              <w:rPr>
+                <w:rFonts w:ascii="Arial" w:hAnsi="Arial" w:cs="Arial"/>
                 <w:b/>
                 <w:bCs/>
                 <w:color w:val="000000"/>
-                <w:sz w:val="20"/>
-                <w:szCs w:val="20"/>
               </w:rPr>
               <w:t>Descripción</w:t>
             </w:r>
@@ -252,19 +210,15 @@
               <w:spacing w:line="0" w:lineRule="atLeast"/>
               <w:jc w:val="center"/>
               <w:rPr>
-                <w:rFonts w:ascii="Times" w:hAnsi="Times" w:cs="Times New Roman"/>
-                <w:sz w:val="20"/>
-                <w:szCs w:val="20"/>
-              </w:rPr>
-            </w:pPr>
-            <w:r>
-              <w:rPr>
-                <w:rFonts w:ascii="Arial" w:hAnsi="Arial" w:cs="Times New Roman"/>
+                <w:rFonts w:ascii="Arial" w:hAnsi="Arial" w:cs="Arial"/>
+              </w:rPr>
+            </w:pPr>
+            <w:r>
+              <w:rPr>
+                <w:rFonts w:ascii="Arial" w:hAnsi="Arial" w:cs="Arial"/>
                 <w:b/>
                 <w:bCs/>
                 <w:color w:val="000000"/>
-                <w:sz w:val="20"/>
-                <w:szCs w:val="20"/>
               </w:rPr>
               <w:t>Probabilidad</w:t>
             </w:r>
@@ -292,19 +246,15 @@
               <w:spacing w:line="0" w:lineRule="atLeast"/>
               <w:jc w:val="center"/>
               <w:rPr>
-                <w:rFonts w:ascii="Times" w:hAnsi="Times" w:cs="Times New Roman"/>
-                <w:sz w:val="20"/>
-                <w:szCs w:val="20"/>
-              </w:rPr>
-            </w:pPr>
-            <w:r>
-              <w:rPr>
-                <w:rFonts w:ascii="Arial" w:hAnsi="Arial" w:cs="Times New Roman"/>
+                <w:rFonts w:ascii="Arial" w:hAnsi="Arial" w:cs="Arial"/>
+              </w:rPr>
+            </w:pPr>
+            <w:r>
+              <w:rPr>
+                <w:rFonts w:ascii="Arial" w:hAnsi="Arial" w:cs="Arial"/>
                 <w:b/>
                 <w:bCs/>
                 <w:color w:val="000000"/>
-                <w:sz w:val="20"/>
-                <w:szCs w:val="20"/>
               </w:rPr>
               <w:t>Impacto</w:t>
             </w:r>
@@ -331,19 +281,15 @@
             <w:pPr>
               <w:jc w:val="center"/>
               <w:rPr>
-                <w:rFonts w:ascii="Times" w:hAnsi="Times" w:cs="Times New Roman"/>
-                <w:sz w:val="20"/>
-                <w:szCs w:val="20"/>
-              </w:rPr>
-            </w:pPr>
-            <w:r>
-              <w:rPr>
-                <w:rFonts w:ascii="Arial" w:hAnsi="Arial" w:cs="Times New Roman"/>
+                <w:rFonts w:ascii="Arial" w:hAnsi="Arial" w:cs="Arial"/>
+              </w:rPr>
+            </w:pPr>
+            <w:r>
+              <w:rPr>
+                <w:rFonts w:ascii="Arial" w:hAnsi="Arial" w:cs="Arial"/>
                 <w:b/>
                 <w:bCs/>
                 <w:color w:val="000000"/>
-                <w:sz w:val="20"/>
-                <w:szCs w:val="20"/>
               </w:rPr>
               <w:t>Estrategia de</w:t>
             </w:r>
@@ -353,19 +299,15 @@
               <w:spacing w:line="0" w:lineRule="atLeast"/>
               <w:jc w:val="center"/>
               <w:rPr>
-                <w:rFonts w:ascii="Times" w:hAnsi="Times" w:cs="Times New Roman"/>
-                <w:sz w:val="20"/>
-                <w:szCs w:val="20"/>
-              </w:rPr>
-            </w:pPr>
-            <w:r>
-              <w:rPr>
-                <w:rFonts w:ascii="Arial" w:hAnsi="Arial" w:cs="Times New Roman"/>
+                <w:rFonts w:ascii="Arial" w:hAnsi="Arial" w:cs="Arial"/>
+              </w:rPr>
+            </w:pPr>
+            <w:r>
+              <w:rPr>
+                <w:rFonts w:ascii="Arial" w:hAnsi="Arial" w:cs="Arial"/>
                 <w:b/>
                 <w:bCs/>
                 <w:color w:val="000000"/>
-                <w:sz w:val="20"/>
-                <w:szCs w:val="20"/>
               </w:rPr>
               <w:t>prevención</w:t>
             </w:r>
@@ -393,19 +335,15 @@
               <w:spacing w:line="0" w:lineRule="atLeast"/>
               <w:jc w:val="center"/>
               <w:rPr>
-                <w:rFonts w:ascii="Times" w:hAnsi="Times" w:cs="Times New Roman"/>
-                <w:sz w:val="20"/>
-                <w:szCs w:val="20"/>
-              </w:rPr>
-            </w:pPr>
-            <w:r>
-              <w:rPr>
-                <w:rFonts w:ascii="Arial" w:hAnsi="Arial" w:cs="Times New Roman"/>
+                <w:rFonts w:ascii="Arial" w:hAnsi="Arial" w:cs="Arial"/>
+              </w:rPr>
+            </w:pPr>
+            <w:r>
+              <w:rPr>
+                <w:rFonts w:ascii="Arial" w:hAnsi="Arial" w:cs="Arial"/>
                 <w:b/>
                 <w:bCs/>
                 <w:color w:val="000000"/>
-                <w:sz w:val="20"/>
-                <w:szCs w:val="20"/>
               </w:rPr>
               <w:t>Tipo de riesgo</w:t>
             </w:r>
@@ -434,14 +372,12 @@
             <w:pPr>
               <w:spacing w:line="0" w:lineRule="atLeast"/>
               <w:rPr>
-                <w:rFonts w:ascii="Times" w:hAnsi="Times" w:cs="Times New Roman"/>
-                <w:sz w:val="20"/>
-                <w:szCs w:val="20"/>
-              </w:rPr>
-            </w:pPr>
-            <w:r>
-              <w:rPr>
-                <w:rFonts w:ascii="Arial" w:hAnsi="Arial" w:cs="Times New Roman"/>
+                <w:rFonts w:ascii="Arial" w:hAnsi="Arial" w:cs="Arial"/>
+              </w:rPr>
+            </w:pPr>
+            <w:r>
+              <w:rPr>
+                <w:rFonts w:ascii="Arial" w:hAnsi="Arial" w:cs="Arial"/>
                 <w:color w:val="000000"/>
               </w:rPr>
               <w:t>Desfase de  tiempo</w:t>
@@ -469,14 +405,12 @@
             <w:pPr>
               <w:spacing w:line="0" w:lineRule="atLeast"/>
               <w:rPr>
-                <w:rFonts w:ascii="Times" w:hAnsi="Times" w:cs="Times New Roman"/>
-                <w:sz w:val="20"/>
-                <w:szCs w:val="20"/>
-              </w:rPr>
-            </w:pPr>
-            <w:r>
-              <w:rPr>
-                <w:rFonts w:ascii="Arial" w:hAnsi="Arial" w:cs="Times New Roman"/>
+                <w:rFonts w:ascii="Arial" w:hAnsi="Arial" w:cs="Arial"/>
+              </w:rPr>
+            </w:pPr>
+            <w:r>
+              <w:rPr>
+                <w:rFonts w:ascii="Arial" w:hAnsi="Arial" w:cs="Arial"/>
                 <w:color w:val="000000"/>
               </w:rPr>
               <w:t>Empresa, proyecto.</w:t>
@@ -504,14 +438,12 @@
             <w:pPr>
               <w:spacing w:line="0" w:lineRule="atLeast"/>
               <w:rPr>
-                <w:rFonts w:ascii="Times" w:hAnsi="Times" w:cs="Times New Roman"/>
-                <w:sz w:val="20"/>
-                <w:szCs w:val="20"/>
-              </w:rPr>
-            </w:pPr>
-            <w:r>
-              <w:rPr>
-                <w:rFonts w:ascii="Arial" w:hAnsi="Arial" w:cs="Times New Roman"/>
+                <w:rFonts w:ascii="Arial" w:hAnsi="Arial" w:cs="Arial"/>
+              </w:rPr>
+            </w:pPr>
+            <w:r>
+              <w:rPr>
+                <w:rFonts w:ascii="Arial" w:hAnsi="Arial" w:cs="Arial"/>
                 <w:color w:val="000000"/>
               </w:rPr>
               <w:t>Exceder las fechas límite establecidas para la entrega de un hito.</w:t>
@@ -539,14 +471,12 @@
             <w:pPr>
               <w:spacing w:line="0" w:lineRule="atLeast"/>
               <w:rPr>
-                <w:rFonts w:ascii="Times" w:hAnsi="Times" w:cs="Times New Roman"/>
-                <w:sz w:val="20"/>
-                <w:szCs w:val="20"/>
-              </w:rPr>
-            </w:pPr>
-            <w:r>
-              <w:rPr>
-                <w:rFonts w:ascii="Arial" w:hAnsi="Arial" w:cs="Times New Roman"/>
+                <w:rFonts w:ascii="Arial" w:hAnsi="Arial" w:cs="Arial"/>
+              </w:rPr>
+            </w:pPr>
+            <w:r>
+              <w:rPr>
+                <w:rFonts w:ascii="Arial" w:hAnsi="Arial" w:cs="Arial"/>
                 <w:color w:val="000000"/>
               </w:rPr>
               <w:t>40%</w:t>
@@ -574,13 +504,13 @@
             <w:pPr>
               <w:spacing w:line="0" w:lineRule="atLeast"/>
               <w:rPr>
-                <w:rFonts w:ascii="Arial" w:hAnsi="Arial" w:cs="Times New Roman"/>
-                <w:color w:val="000000"/>
-              </w:rPr>
-            </w:pPr>
-            <w:r>
-              <w:rPr>
-                <w:rFonts w:ascii="Arial" w:hAnsi="Arial" w:cs="Times New Roman"/>
+                <w:rFonts w:ascii="Arial" w:hAnsi="Arial" w:cs="Arial"/>
+                <w:color w:val="000000"/>
+              </w:rPr>
+            </w:pPr>
+            <w:r>
+              <w:rPr>
+                <w:rFonts w:ascii="Arial" w:hAnsi="Arial" w:cs="Arial"/>
                 <w:color w:val="000000"/>
               </w:rPr>
               <w:t>Catastrófico</w:t>
@@ -607,78 +537,44 @@
           <w:p>
             <w:pPr>
               <w:rPr>
-                <w:rFonts w:ascii="Times" w:hAnsi="Times" w:cs="Times New Roman"/>
-                <w:sz w:val="20"/>
-                <w:szCs w:val="20"/>
-              </w:rPr>
-            </w:pPr>
-            <w:r>
-              <w:rPr>
-                <w:rFonts w:ascii="Arial" w:hAnsi="Arial" w:cs="Times New Roman"/>
-                <w:color w:val="000000"/>
-              </w:rPr>
-              <w:t>Prevención:</w:t>
-            </w:r>
-            <w:r>
-              <w:rPr>
-                <w:rFonts w:ascii="Arial" w:hAnsi="Arial" w:cs="Times New Roman"/>
-                <w:color w:val="000000"/>
-              </w:rPr>
-              <w:t xml:space="preserve"> Apegarse a los tiempos planeados.</w:t>
-            </w:r>
-          </w:p>
-          <w:p>
-            <w:pPr>
-              <w:rPr>
-                <w:rFonts w:ascii="Times" w:hAnsi="Times" w:cs="Times New Roman"/>
-                <w:sz w:val="20"/>
-                <w:szCs w:val="20"/>
-              </w:rPr>
-            </w:pPr>
-            <w:r>
-              <w:rPr>
-                <w:rFonts w:ascii="Arial" w:hAnsi="Arial" w:cs="Times New Roman"/>
-                <w:color w:val="000000"/>
-              </w:rPr>
-              <w:t>Minimización:</w:t>
-            </w:r>
-            <w:r>
-              <w:rPr>
-                <w:rFonts w:ascii="Arial" w:hAnsi="Arial" w:cs="Times New Roman"/>
-                <w:color w:val="000000"/>
-              </w:rPr>
-              <w:t xml:space="preserve"> </w:t>
-            </w:r>
-            <w:r>
-              <w:rPr>
-                <w:rFonts w:ascii="Arial" w:hAnsi="Arial" w:cs="Times New Roman"/>
-                <w:color w:val="000000"/>
-              </w:rPr>
-              <w:t>Utilizar tiempo extras del personal para cubrir los tiempos.</w:t>
-            </w:r>
-          </w:p>
-          <w:p>
-            <w:pPr>
-              <w:spacing w:line="0" w:lineRule="atLeast"/>
-              <w:rPr>
-                <w:rFonts w:ascii="Times" w:hAnsi="Times" w:cs="Times New Roman"/>
-                <w:sz w:val="20"/>
-                <w:szCs w:val="20"/>
-              </w:rPr>
-            </w:pPr>
-            <w:r>
-              <w:rPr>
-                <w:rFonts w:ascii="Arial" w:hAnsi="Arial" w:cs="Times New Roman"/>
-                <w:color w:val="000000"/>
-              </w:rPr>
-              <w:t xml:space="preserve">Contención: </w:t>
-            </w:r>
-            <w:r>
-              <w:rPr>
-                <w:rFonts w:ascii="Arial" w:hAnsi="Arial" w:cs="Times New Roman"/>
-                <w:color w:val="000000"/>
-              </w:rPr>
-              <w:t>Reestructuración de los tiempo asignados a las tareas.</w:t>
+                <w:rFonts w:ascii="Arial" w:hAnsi="Arial" w:cs="Arial"/>
+              </w:rPr>
+            </w:pPr>
+            <w:r>
+              <w:rPr>
+                <w:rFonts w:ascii="Arial" w:hAnsi="Arial" w:cs="Arial"/>
+                <w:color w:val="000000"/>
+              </w:rPr>
+              <w:t>Prevención: Apegarse a los tiempos planeados.</w:t>
+            </w:r>
+          </w:p>
+          <w:p>
+            <w:pPr>
+              <w:rPr>
+                <w:rFonts w:ascii="Arial" w:hAnsi="Arial" w:cs="Arial"/>
+              </w:rPr>
+            </w:pPr>
+            <w:r>
+              <w:rPr>
+                <w:rFonts w:ascii="Arial" w:hAnsi="Arial" w:cs="Arial"/>
+                <w:color w:val="000000"/>
+              </w:rPr>
+              <w:t>Minimización: Utilizar tiempo extras del personal para cubrir los tiempos.</w:t>
+            </w:r>
+          </w:p>
+          <w:p>
+            <w:pPr>
+              <w:spacing w:line="0" w:lineRule="atLeast"/>
+              <w:rPr>
+                <w:rFonts w:ascii="Arial" w:hAnsi="Arial" w:cs="Arial"/>
+              </w:rPr>
+            </w:pPr>
+            <w:r>
+              <w:rPr>
+                <w:rFonts w:ascii="Arial" w:hAnsi="Arial" w:cs="Arial"/>
+                <w:color w:val="000000"/>
+              </w:rPr>
+              <w:t>Contención: Reestructuración de los tiempo asignados a las tareas.</w:t>
             </w:r>
           </w:p>
         </w:tc>
@@ -704,14 +600,12 @@
               <w:spacing w:line="0" w:lineRule="atLeast"/>
               <w:ind w:right="-510"/>
               <w:rPr>
-                <w:rFonts w:ascii="Times" w:hAnsi="Times" w:cs="Times New Roman"/>
-                <w:sz w:val="20"/>
-                <w:szCs w:val="20"/>
-              </w:rPr>
-            </w:pPr>
-            <w:r>
-              <w:rPr>
-                <w:rFonts w:ascii="Arial" w:hAnsi="Arial" w:cs="Times New Roman"/>
+                <w:rFonts w:ascii="Arial" w:hAnsi="Arial" w:cs="Arial"/>
+              </w:rPr>
+            </w:pPr>
+            <w:r>
+              <w:rPr>
+                <w:rFonts w:ascii="Arial" w:hAnsi="Arial" w:cs="Arial"/>
                 <w:color w:val="000000"/>
               </w:rPr>
               <w:t>Organizacional</w:t>
@@ -741,14 +635,12 @@
             <w:pPr>
               <w:spacing w:line="0" w:lineRule="atLeast"/>
               <w:rPr>
-                <w:rFonts w:ascii="Times" w:hAnsi="Times" w:cs="Times New Roman"/>
-                <w:sz w:val="20"/>
-                <w:szCs w:val="20"/>
-              </w:rPr>
-            </w:pPr>
-            <w:r>
-              <w:rPr>
-                <w:rFonts w:ascii="Arial" w:hAnsi="Arial" w:cs="Times New Roman"/>
+                <w:rFonts w:ascii="Arial" w:hAnsi="Arial" w:cs="Arial"/>
+              </w:rPr>
+            </w:pPr>
+            <w:r>
+              <w:rPr>
+                <w:rFonts w:ascii="Arial" w:hAnsi="Arial" w:cs="Arial"/>
                 <w:color w:val="000000"/>
               </w:rPr>
               <w:t>Grandes distancias</w:t>
@@ -776,24 +668,15 @@
             <w:pPr>
               <w:spacing w:line="0" w:lineRule="atLeast"/>
               <w:rPr>
-                <w:rFonts w:ascii="Times" w:hAnsi="Times" w:cs="Times New Roman"/>
-                <w:sz w:val="20"/>
-                <w:szCs w:val="20"/>
-              </w:rPr>
-            </w:pPr>
-            <w:r>
-              <w:rPr>
-                <w:rFonts w:ascii="Arial" w:hAnsi="Arial" w:cs="Times New Roman"/>
-                <w:color w:val="000000"/>
-              </w:rPr>
-              <w:t>Empresa</w:t>
-            </w:r>
-            <w:r>
-              <w:rPr>
-                <w:rFonts w:ascii="Arial" w:hAnsi="Arial" w:cs="Times New Roman"/>
-                <w:color w:val="000000"/>
-              </w:rPr>
-              <w:t>.</w:t>
+                <w:rFonts w:ascii="Arial" w:hAnsi="Arial" w:cs="Arial"/>
+              </w:rPr>
+            </w:pPr>
+            <w:r>
+              <w:rPr>
+                <w:rFonts w:ascii="Arial" w:hAnsi="Arial" w:cs="Arial"/>
+                <w:color w:val="000000"/>
+              </w:rPr>
+              <w:t>Empresa.</w:t>
             </w:r>
           </w:p>
         </w:tc>
@@ -818,14 +701,12 @@
             <w:pPr>
               <w:spacing w:line="0" w:lineRule="atLeast"/>
               <w:rPr>
-                <w:rFonts w:ascii="Times" w:hAnsi="Times" w:cs="Times New Roman"/>
-                <w:sz w:val="20"/>
-                <w:szCs w:val="20"/>
-              </w:rPr>
-            </w:pPr>
-            <w:r>
-              <w:rPr>
-                <w:rFonts w:ascii="Arial" w:hAnsi="Arial" w:cs="Times New Roman"/>
+                <w:rFonts w:ascii="Arial" w:hAnsi="Arial" w:cs="Arial"/>
+              </w:rPr>
+            </w:pPr>
+            <w:r>
+              <w:rPr>
+                <w:rFonts w:ascii="Arial" w:hAnsi="Arial" w:cs="Arial"/>
                 <w:color w:val="000000"/>
               </w:rPr>
               <w:t>Cada integrante del equipo vive muy separado del otro</w:t>
@@ -853,14 +734,12 @@
             <w:pPr>
               <w:spacing w:line="0" w:lineRule="atLeast"/>
               <w:rPr>
-                <w:rFonts w:ascii="Times" w:hAnsi="Times" w:cs="Times New Roman"/>
-                <w:sz w:val="20"/>
-                <w:szCs w:val="20"/>
-              </w:rPr>
-            </w:pPr>
-            <w:r>
-              <w:rPr>
-                <w:rFonts w:ascii="Arial" w:hAnsi="Arial" w:cs="Times New Roman"/>
+                <w:rFonts w:ascii="Arial" w:hAnsi="Arial" w:cs="Arial"/>
+              </w:rPr>
+            </w:pPr>
+            <w:r>
+              <w:rPr>
+                <w:rFonts w:ascii="Arial" w:hAnsi="Arial" w:cs="Arial"/>
                 <w:color w:val="000000"/>
               </w:rPr>
               <w:t>30%</w:t>
@@ -888,14 +767,12 @@
             <w:pPr>
               <w:spacing w:line="0" w:lineRule="atLeast"/>
               <w:rPr>
-                <w:rFonts w:ascii="Times" w:hAnsi="Times" w:cs="Times New Roman"/>
-                <w:sz w:val="20"/>
-                <w:szCs w:val="20"/>
-              </w:rPr>
-            </w:pPr>
-            <w:r>
-              <w:rPr>
-                <w:rFonts w:ascii="Arial" w:hAnsi="Arial" w:cs="Times New Roman"/>
+                <w:rFonts w:ascii="Arial" w:hAnsi="Arial" w:cs="Arial"/>
+              </w:rPr>
+            </w:pPr>
+            <w:r>
+              <w:rPr>
+                <w:rFonts w:ascii="Arial" w:hAnsi="Arial" w:cs="Arial"/>
                 <w:color w:val="000000"/>
               </w:rPr>
               <w:t>Serio</w:t>
@@ -922,14 +799,12 @@
           <w:p>
             <w:pPr>
               <w:rPr>
-                <w:rFonts w:ascii="Times" w:hAnsi="Times" w:cs="Times New Roman"/>
-                <w:sz w:val="20"/>
-                <w:szCs w:val="20"/>
-              </w:rPr>
-            </w:pPr>
-            <w:r>
-              <w:rPr>
-                <w:rFonts w:ascii="Arial" w:hAnsi="Arial" w:cs="Times New Roman"/>
+                <w:rFonts w:ascii="Arial" w:hAnsi="Arial" w:cs="Arial"/>
+              </w:rPr>
+            </w:pPr>
+            <w:r>
+              <w:rPr>
+                <w:rFonts w:ascii="Arial" w:hAnsi="Arial" w:cs="Arial"/>
                 <w:color w:val="000000"/>
               </w:rPr>
               <w:t>Prevención: Establecer los horarios de reunión en las horas que se encuentran todos en el tecnológico.</w:t>
@@ -938,13 +813,13 @@
           <w:p>
             <w:pPr>
               <w:rPr>
-                <w:rFonts w:ascii="Arial" w:hAnsi="Arial" w:cs="Times New Roman"/>
-                <w:color w:val="000000"/>
-              </w:rPr>
-            </w:pPr>
-            <w:r>
-              <w:rPr>
-                <w:rFonts w:ascii="Arial" w:hAnsi="Arial" w:cs="Times New Roman"/>
+                <w:rFonts w:ascii="Arial" w:hAnsi="Arial" w:cs="Arial"/>
+                <w:color w:val="000000"/>
+              </w:rPr>
+            </w:pPr>
+            <w:r>
+              <w:rPr>
+                <w:rFonts w:ascii="Arial" w:hAnsi="Arial" w:cs="Arial"/>
                 <w:color w:val="000000"/>
               </w:rPr>
               <w:t>Minimización: Hacer uso de las herramientas que permitan trabajar colaborativamente por medio de internet.</w:t>
@@ -953,49 +828,38 @@
           <w:p>
             <w:pPr>
               <w:rPr>
-                <w:rFonts w:ascii="Times" w:hAnsi="Times" w:cs="Times New Roman"/>
-                <w:sz w:val="20"/>
-                <w:szCs w:val="20"/>
-              </w:rPr>
-            </w:pPr>
-            <w:r>
-              <w:rPr>
-                <w:rFonts w:ascii="Arial" w:hAnsi="Arial" w:cs="Times New Roman"/>
-                <w:color w:val="000000"/>
-              </w:rPr>
-              <w:t>Realizar reuniones por medio de video llamadas.</w:t>
-            </w:r>
-          </w:p>
-          <w:p>
-            <w:pPr>
-              <w:spacing w:line="0" w:lineRule="atLeast"/>
-              <w:rPr>
-                <w:rFonts w:ascii="Times" w:hAnsi="Times" w:cs="Times New Roman"/>
-                <w:sz w:val="20"/>
-                <w:szCs w:val="20"/>
-              </w:rPr>
-            </w:pPr>
-            <w:r>
-              <w:rPr>
-                <w:rFonts w:ascii="Arial" w:hAnsi="Arial" w:cs="Times New Roman"/>
-                <w:color w:val="000000"/>
-              </w:rPr>
-              <w:t>Contención:</w:t>
-            </w:r>
-            <w:r>
-              <w:rPr>
-                <w:rFonts w:ascii="Arial" w:hAnsi="Arial" w:cs="Times New Roman"/>
-                <w:color w:val="000000"/>
-              </w:rPr>
-              <w:t xml:space="preserve"> Establecer </w:t>
-            </w:r>
-            <w:r>
-              <w:rPr>
-                <w:rFonts w:ascii="Arial" w:hAnsi="Arial" w:cs="Times New Roman"/>
+                <w:rFonts w:ascii="Arial" w:hAnsi="Arial" w:cs="Arial"/>
+              </w:rPr>
+            </w:pPr>
+            <w:r>
+              <w:rPr>
+                <w:rFonts w:ascii="Arial" w:hAnsi="Arial" w:cs="Arial"/>
+                <w:color w:val="000000"/>
+              </w:rPr>
+              <w:t xml:space="preserve">Realizar reuniones </w:t>
+            </w:r>
+            <w:r>
+              <w:rPr>
+                <w:rFonts w:ascii="Arial" w:hAnsi="Arial" w:cs="Arial"/>
                 <w:color w:val="000000"/>
               </w:rPr>
               <w:lastRenderedPageBreak/>
-              <w:t>reuniones emergentes, para todo el personal involucrado en el proyecto.</w:t>
+              <w:t>por medio de video llamadas.</w:t>
+            </w:r>
+          </w:p>
+          <w:p>
+            <w:pPr>
+              <w:spacing w:line="0" w:lineRule="atLeast"/>
+              <w:rPr>
+                <w:rFonts w:ascii="Arial" w:hAnsi="Arial" w:cs="Arial"/>
+              </w:rPr>
+            </w:pPr>
+            <w:r>
+              <w:rPr>
+                <w:rFonts w:ascii="Arial" w:hAnsi="Arial" w:cs="Arial"/>
+                <w:color w:val="000000"/>
+              </w:rPr>
+              <w:t>Contención: Establecer reuniones emergentes, para todo el personal involucrado en el proyecto.</w:t>
             </w:r>
           </w:p>
         </w:tc>
@@ -1020,14 +884,12 @@
             <w:pPr>
               <w:spacing w:line="0" w:lineRule="atLeast"/>
               <w:rPr>
-                <w:rFonts w:ascii="Times" w:hAnsi="Times" w:cs="Times New Roman"/>
-                <w:sz w:val="20"/>
-                <w:szCs w:val="20"/>
-              </w:rPr>
-            </w:pPr>
-            <w:r>
-              <w:rPr>
-                <w:rFonts w:ascii="Arial" w:hAnsi="Arial" w:cs="Times New Roman"/>
+                <w:rFonts w:ascii="Arial" w:hAnsi="Arial" w:cs="Arial"/>
+              </w:rPr>
+            </w:pPr>
+            <w:r>
+              <w:rPr>
+                <w:rFonts w:ascii="Arial" w:hAnsi="Arial" w:cs="Arial"/>
                 <w:color w:val="000000"/>
               </w:rPr>
               <w:lastRenderedPageBreak/>
@@ -1058,33 +920,24 @@
             <w:pPr>
               <w:spacing w:line="0" w:lineRule="atLeast"/>
               <w:rPr>
-                <w:rFonts w:ascii="Arial" w:hAnsi="Arial" w:cs="Times New Roman"/>
-                <w:color w:val="000000"/>
-              </w:rPr>
-            </w:pPr>
-            <w:r>
-              <w:rPr>
-                <w:rFonts w:ascii="Arial" w:hAnsi="Arial" w:cs="Times New Roman"/>
+                <w:rFonts w:ascii="Arial" w:hAnsi="Arial" w:cs="Arial"/>
+                <w:color w:val="000000"/>
+              </w:rPr>
+            </w:pPr>
+            <w:r>
+              <w:rPr>
+                <w:rFonts w:ascii="Arial" w:hAnsi="Arial" w:cs="Arial"/>
                 <w:color w:val="000000"/>
               </w:rPr>
               <w:lastRenderedPageBreak/>
-              <w:t xml:space="preserve">No </w:t>
-            </w:r>
-            <w:r>
-              <w:rPr>
-                <w:rFonts w:ascii="Arial" w:hAnsi="Arial" w:cs="Times New Roman"/>
-                <w:color w:val="000000"/>
-              </w:rPr>
-              <w:t>aceptación por parte del cliente</w:t>
-            </w:r>
-          </w:p>
-          <w:p>
-            <w:pPr>
-              <w:spacing w:line="0" w:lineRule="atLeast"/>
-              <w:rPr>
-                <w:rFonts w:ascii="Times" w:hAnsi="Times" w:cs="Times New Roman"/>
-                <w:sz w:val="20"/>
-                <w:szCs w:val="20"/>
+              <w:t>No aceptación por parte del cliente</w:t>
+            </w:r>
+          </w:p>
+          <w:p>
+            <w:pPr>
+              <w:spacing w:line="0" w:lineRule="atLeast"/>
+              <w:rPr>
+                <w:rFonts w:ascii="Arial" w:hAnsi="Arial" w:cs="Arial"/>
               </w:rPr>
             </w:pPr>
           </w:p>
@@ -1110,24 +963,15 @@
             <w:pPr>
               <w:spacing w:line="0" w:lineRule="atLeast"/>
               <w:rPr>
-                <w:rFonts w:ascii="Times" w:hAnsi="Times" w:cs="Times New Roman"/>
-                <w:sz w:val="20"/>
-                <w:szCs w:val="20"/>
-              </w:rPr>
-            </w:pPr>
-            <w:r>
-              <w:rPr>
-                <w:rFonts w:ascii="Arial" w:hAnsi="Arial" w:cs="Times New Roman"/>
-                <w:color w:val="000000"/>
-              </w:rPr>
-              <w:t>Proyecto</w:t>
-            </w:r>
-            <w:r>
-              <w:rPr>
-                <w:rFonts w:ascii="Arial" w:hAnsi="Arial" w:cs="Times New Roman"/>
-                <w:color w:val="000000"/>
-              </w:rPr>
-              <w:t>.</w:t>
+                <w:rFonts w:ascii="Arial" w:hAnsi="Arial" w:cs="Arial"/>
+              </w:rPr>
+            </w:pPr>
+            <w:r>
+              <w:rPr>
+                <w:rFonts w:ascii="Arial" w:hAnsi="Arial" w:cs="Arial"/>
+                <w:color w:val="000000"/>
+              </w:rPr>
+              <w:t>Proyecto.</w:t>
             </w:r>
           </w:p>
         </w:tc>
@@ -1152,24 +996,15 @@
             <w:pPr>
               <w:spacing w:line="0" w:lineRule="atLeast"/>
               <w:rPr>
-                <w:rFonts w:ascii="Times" w:hAnsi="Times" w:cs="Times New Roman"/>
-                <w:sz w:val="20"/>
-                <w:szCs w:val="20"/>
-              </w:rPr>
-            </w:pPr>
-            <w:r>
-              <w:rPr>
-                <w:rFonts w:ascii="Arial" w:hAnsi="Arial" w:cs="Times New Roman"/>
-                <w:color w:val="000000"/>
-              </w:rPr>
-              <w:t xml:space="preserve">El </w:t>
-            </w:r>
-            <w:r>
-              <w:rPr>
-                <w:rFonts w:ascii="Arial" w:hAnsi="Arial" w:cs="Times New Roman"/>
-                <w:color w:val="000000"/>
-              </w:rPr>
-              <w:t>cliente no acepte partes del proyecto y se vuelva a una versión.</w:t>
+                <w:rFonts w:ascii="Arial" w:hAnsi="Arial" w:cs="Arial"/>
+              </w:rPr>
+            </w:pPr>
+            <w:r>
+              <w:rPr>
+                <w:rFonts w:ascii="Arial" w:hAnsi="Arial" w:cs="Arial"/>
+                <w:color w:val="000000"/>
+              </w:rPr>
+              <w:t>El cliente no acepte partes del proyecto y se vuelva a una versión.</w:t>
             </w:r>
           </w:p>
         </w:tc>
@@ -1194,14 +1029,12 @@
             <w:pPr>
               <w:spacing w:line="0" w:lineRule="atLeast"/>
               <w:rPr>
-                <w:rFonts w:ascii="Times" w:hAnsi="Times" w:cs="Times New Roman"/>
-                <w:sz w:val="20"/>
-                <w:szCs w:val="20"/>
-              </w:rPr>
-            </w:pPr>
-            <w:r>
-              <w:rPr>
-                <w:rFonts w:ascii="Arial" w:hAnsi="Arial" w:cs="Times New Roman"/>
+                <w:rFonts w:ascii="Arial" w:hAnsi="Arial" w:cs="Arial"/>
+              </w:rPr>
+            </w:pPr>
+            <w:r>
+              <w:rPr>
+                <w:rFonts w:ascii="Arial" w:hAnsi="Arial" w:cs="Arial"/>
                 <w:color w:val="000000"/>
               </w:rPr>
               <w:t>10%</w:t>
@@ -1229,26 +1062,15 @@
             <w:pPr>
               <w:spacing w:line="0" w:lineRule="atLeast"/>
               <w:rPr>
-                <w:rFonts w:ascii="Times" w:hAnsi="Times" w:cs="Times New Roman"/>
-                <w:sz w:val="20"/>
-                <w:szCs w:val="20"/>
-              </w:rPr>
-            </w:pPr>
-            <w:r>
-              <w:rPr>
-                <w:rFonts w:ascii="Arial" w:hAnsi="Arial" w:cs="Times New Roman"/>
-                <w:color w:val="000000"/>
-              </w:rPr>
-              <w:t>Catastr</w:t>
-            </w:r>
-            <w:bookmarkStart w:id="0" w:name="_GoBack"/>
-            <w:bookmarkEnd w:id="0"/>
-            <w:r>
-              <w:rPr>
-                <w:rFonts w:ascii="Arial" w:hAnsi="Arial" w:cs="Times New Roman"/>
-                <w:color w:val="000000"/>
-              </w:rPr>
-              <w:t>ófico</w:t>
+                <w:rFonts w:ascii="Arial" w:hAnsi="Arial" w:cs="Arial"/>
+              </w:rPr>
+            </w:pPr>
+            <w:r>
+              <w:rPr>
+                <w:rFonts w:ascii="Arial" w:hAnsi="Arial" w:cs="Arial"/>
+                <w:color w:val="000000"/>
+              </w:rPr>
+              <w:t>Catastrófico</w:t>
             </w:r>
           </w:p>
         </w:tc>
@@ -1272,105 +1094,45 @@
           <w:p>
             <w:pPr>
               <w:rPr>
-                <w:rFonts w:ascii="Times" w:hAnsi="Times" w:cs="Times New Roman"/>
-                <w:sz w:val="20"/>
-                <w:szCs w:val="20"/>
-              </w:rPr>
-            </w:pPr>
-            <w:r>
-              <w:rPr>
-                <w:rFonts w:ascii="Arial" w:hAnsi="Arial" w:cs="Times New Roman"/>
-                <w:color w:val="000000"/>
-              </w:rPr>
-              <w:t>Prevenció</w:t>
-            </w:r>
-            <w:r>
-              <w:rPr>
-                <w:rFonts w:ascii="Arial" w:hAnsi="Arial" w:cs="Times New Roman"/>
-                <w:color w:val="000000"/>
-              </w:rPr>
-              <w:t>n: Ser muy atentos en l</w:t>
-            </w:r>
-            <w:r>
-              <w:rPr>
-                <w:rFonts w:ascii="Arial" w:hAnsi="Arial" w:cs="Times New Roman"/>
-                <w:color w:val="000000"/>
-              </w:rPr>
-              <w:t>as características que nos dio e</w:t>
-            </w:r>
-            <w:r>
-              <w:rPr>
-                <w:rFonts w:ascii="Arial" w:hAnsi="Arial" w:cs="Times New Roman"/>
-                <w:color w:val="000000"/>
-              </w:rPr>
-              <w:t>l cliente</w:t>
-            </w:r>
-            <w:r>
-              <w:rPr>
-                <w:rFonts w:ascii="Arial" w:hAnsi="Arial" w:cs="Times New Roman"/>
-                <w:color w:val="000000"/>
-              </w:rPr>
-              <w:t>, estar en continua comunicación con el cliente, guardar registro de versiones</w:t>
-            </w:r>
-            <w:r>
-              <w:rPr>
-                <w:rFonts w:ascii="Arial" w:hAnsi="Arial" w:cs="Times New Roman"/>
-                <w:color w:val="000000"/>
-              </w:rPr>
-              <w:t>.</w:t>
-            </w:r>
-          </w:p>
-          <w:p>
-            <w:pPr>
-              <w:rPr>
-                <w:rFonts w:ascii="Times" w:hAnsi="Times" w:cs="Times New Roman"/>
-                <w:sz w:val="20"/>
-                <w:szCs w:val="20"/>
-              </w:rPr>
-            </w:pPr>
-            <w:r>
-              <w:rPr>
-                <w:rFonts w:ascii="Arial" w:hAnsi="Arial" w:cs="Times New Roman"/>
-                <w:color w:val="000000"/>
-              </w:rPr>
-              <w:t>Minimización: Realizar  reu</w:t>
-            </w:r>
-            <w:r>
-              <w:rPr>
-                <w:rFonts w:ascii="Arial" w:hAnsi="Arial" w:cs="Times New Roman"/>
-                <w:color w:val="000000"/>
-              </w:rPr>
-              <w:t>niones periódicas para mostrar el uso del software</w:t>
-            </w:r>
-            <w:r>
-              <w:rPr>
-                <w:rFonts w:ascii="Arial" w:hAnsi="Arial" w:cs="Times New Roman"/>
-                <w:color w:val="000000"/>
-              </w:rPr>
-              <w:t>.</w:t>
-            </w:r>
-          </w:p>
-          <w:p>
-            <w:pPr>
-              <w:spacing w:line="0" w:lineRule="atLeast"/>
-              <w:rPr>
-                <w:rFonts w:ascii="Arial" w:hAnsi="Arial" w:cs="Times New Roman"/>
-                <w:color w:val="000000"/>
-              </w:rPr>
-            </w:pPr>
-            <w:r>
-              <w:rPr>
-                <w:rFonts w:ascii="Arial" w:hAnsi="Arial" w:cs="Times New Roman"/>
-                <w:color w:val="000000"/>
-              </w:rPr>
-              <w:t>Contención:</w:t>
-            </w:r>
-            <w:r>
-              <w:rPr>
-                <w:rFonts w:ascii="Arial" w:hAnsi="Arial" w:cs="Times New Roman"/>
-                <w:color w:val="000000"/>
-              </w:rPr>
-              <w:t xml:space="preserve"> Volver a una versión que haya sido aceptada por el cliente, y reestructurar los tiempos en las tareas.</w:t>
+                <w:rFonts w:ascii="Arial" w:hAnsi="Arial" w:cs="Arial"/>
+              </w:rPr>
+            </w:pPr>
+            <w:r>
+              <w:rPr>
+                <w:rFonts w:ascii="Arial" w:hAnsi="Arial" w:cs="Arial"/>
+                <w:color w:val="000000"/>
+              </w:rPr>
+              <w:t>Prevención: Ser muy atentos en las características que nos dio el cliente, estar en continua comunicación con el cliente, guardar registro de versiones.</w:t>
+            </w:r>
+          </w:p>
+          <w:p>
+            <w:pPr>
+              <w:rPr>
+                <w:rFonts w:ascii="Arial" w:hAnsi="Arial" w:cs="Arial"/>
+              </w:rPr>
+            </w:pPr>
+            <w:r>
+              <w:rPr>
+                <w:rFonts w:ascii="Arial" w:hAnsi="Arial" w:cs="Arial"/>
+                <w:color w:val="000000"/>
+              </w:rPr>
+              <w:t>Minimización: Realizar  reuniones periódicas para mostrar el uso del software.</w:t>
+            </w:r>
+          </w:p>
+          <w:p>
+            <w:pPr>
+              <w:spacing w:line="0" w:lineRule="atLeast"/>
+              <w:rPr>
+                <w:rFonts w:ascii="Arial" w:hAnsi="Arial" w:cs="Arial"/>
+                <w:color w:val="000000"/>
+              </w:rPr>
+            </w:pPr>
+            <w:r>
+              <w:rPr>
+                <w:rFonts w:ascii="Arial" w:hAnsi="Arial" w:cs="Arial"/>
+                <w:color w:val="000000"/>
+              </w:rPr>
+              <w:t>Contención: Volver a una versión que haya sido aceptada por el cliente, y reestructurar los tiempos en las tareas.</w:t>
             </w:r>
           </w:p>
         </w:tc>
@@ -1395,14 +1157,12 @@
             <w:pPr>
               <w:spacing w:line="0" w:lineRule="atLeast"/>
               <w:rPr>
-                <w:rFonts w:ascii="Times" w:hAnsi="Times" w:cs="Times New Roman"/>
-                <w:sz w:val="20"/>
-                <w:szCs w:val="20"/>
-              </w:rPr>
-            </w:pPr>
-            <w:r>
-              <w:rPr>
-                <w:rFonts w:ascii="Arial" w:hAnsi="Arial" w:cs="Times New Roman"/>
+                <w:rFonts w:ascii="Arial" w:hAnsi="Arial" w:cs="Arial"/>
+              </w:rPr>
+            </w:pPr>
+            <w:r>
+              <w:rPr>
+                <w:rFonts w:ascii="Arial" w:hAnsi="Arial" w:cs="Arial"/>
                 <w:color w:val="000000"/>
               </w:rPr>
               <w:t>Estimación</w:t>
@@ -1432,14 +1192,12 @@
             <w:pPr>
               <w:spacing w:line="0" w:lineRule="atLeast"/>
               <w:rPr>
-                <w:rFonts w:ascii="Times" w:hAnsi="Times" w:cs="Times New Roman"/>
-                <w:sz w:val="20"/>
-                <w:szCs w:val="20"/>
-              </w:rPr>
-            </w:pPr>
-            <w:r>
-              <w:rPr>
-                <w:rFonts w:ascii="Arial" w:hAnsi="Arial" w:cs="Times New Roman"/>
+                <w:rFonts w:ascii="Arial" w:hAnsi="Arial" w:cs="Arial"/>
+              </w:rPr>
+            </w:pPr>
+            <w:r>
+              <w:rPr>
+                <w:rFonts w:ascii="Arial" w:hAnsi="Arial" w:cs="Arial"/>
                 <w:color w:val="000000"/>
               </w:rPr>
               <w:t>Nuevos requerimientos</w:t>
@@ -1467,24 +1225,15 @@
             <w:pPr>
               <w:spacing w:line="0" w:lineRule="atLeast"/>
               <w:rPr>
-                <w:rFonts w:ascii="Times" w:hAnsi="Times" w:cs="Times New Roman"/>
-                <w:sz w:val="20"/>
-                <w:szCs w:val="20"/>
-              </w:rPr>
-            </w:pPr>
-            <w:r>
-              <w:rPr>
-                <w:rFonts w:ascii="Arial" w:hAnsi="Arial" w:cs="Times New Roman"/>
-                <w:color w:val="000000"/>
-              </w:rPr>
-              <w:t>Proyecto</w:t>
-            </w:r>
-            <w:r>
-              <w:rPr>
-                <w:rFonts w:ascii="Arial" w:hAnsi="Arial" w:cs="Times New Roman"/>
-                <w:color w:val="000000"/>
-              </w:rPr>
-              <w:t>.</w:t>
+                <w:rFonts w:ascii="Arial" w:hAnsi="Arial" w:cs="Arial"/>
+              </w:rPr>
+            </w:pPr>
+            <w:r>
+              <w:rPr>
+                <w:rFonts w:ascii="Arial" w:hAnsi="Arial" w:cs="Arial"/>
+                <w:color w:val="000000"/>
+              </w:rPr>
+              <w:t>Proyecto.</w:t>
             </w:r>
           </w:p>
         </w:tc>
@@ -1509,17 +1258,23 @@
             <w:pPr>
               <w:spacing w:line="0" w:lineRule="atLeast"/>
               <w:rPr>
-                <w:rFonts w:ascii="Times" w:hAnsi="Times" w:cs="Times New Roman"/>
-                <w:sz w:val="20"/>
-                <w:szCs w:val="20"/>
-              </w:rPr>
-            </w:pPr>
-            <w:r>
-              <w:rPr>
-                <w:rFonts w:ascii="Arial" w:hAnsi="Arial" w:cs="Times New Roman"/>
-                <w:color w:val="000000"/>
-              </w:rPr>
-              <w:t xml:space="preserve">El cliente solicita añadir nuevos requerimientos a uno o más módulos modificando la base de datos </w:t>
+                <w:rFonts w:ascii="Arial" w:hAnsi="Arial" w:cs="Arial"/>
+              </w:rPr>
+            </w:pPr>
+            <w:r>
+              <w:rPr>
+                <w:rFonts w:ascii="Arial" w:hAnsi="Arial" w:cs="Arial"/>
+                <w:color w:val="000000"/>
+              </w:rPr>
+              <w:t xml:space="preserve">El cliente solicita añadir </w:t>
+            </w:r>
+            <w:r>
+              <w:rPr>
+                <w:rFonts w:ascii="Arial" w:hAnsi="Arial" w:cs="Arial"/>
+                <w:color w:val="000000"/>
+              </w:rPr>
+              <w:lastRenderedPageBreak/>
+              <w:t xml:space="preserve">nuevos requerimientos a uno o más módulos modificando la base de datos </w:t>
             </w:r>
           </w:p>
         </w:tc>
@@ -1544,16 +1299,15 @@
             <w:pPr>
               <w:spacing w:line="0" w:lineRule="atLeast"/>
               <w:rPr>
-                <w:rFonts w:ascii="Times" w:hAnsi="Times" w:cs="Times New Roman"/>
-                <w:sz w:val="20"/>
-                <w:szCs w:val="20"/>
-              </w:rPr>
-            </w:pPr>
-            <w:r>
-              <w:rPr>
-                <w:rFonts w:ascii="Arial" w:hAnsi="Arial" w:cs="Times New Roman"/>
-                <w:color w:val="000000"/>
-              </w:rPr>
+                <w:rFonts w:ascii="Arial" w:hAnsi="Arial" w:cs="Arial"/>
+              </w:rPr>
+            </w:pPr>
+            <w:r>
+              <w:rPr>
+                <w:rFonts w:ascii="Arial" w:hAnsi="Arial" w:cs="Arial"/>
+                <w:color w:val="000000"/>
+              </w:rPr>
+              <w:lastRenderedPageBreak/>
               <w:t>20%</w:t>
             </w:r>
           </w:p>
@@ -1579,14 +1333,12 @@
             <w:pPr>
               <w:spacing w:line="0" w:lineRule="atLeast"/>
               <w:rPr>
-                <w:rFonts w:ascii="Times" w:hAnsi="Times" w:cs="Times New Roman"/>
-                <w:sz w:val="20"/>
-                <w:szCs w:val="20"/>
-              </w:rPr>
-            </w:pPr>
-            <w:r>
-              <w:rPr>
-                <w:rFonts w:ascii="Arial" w:hAnsi="Arial" w:cs="Times New Roman"/>
+                <w:rFonts w:ascii="Arial" w:hAnsi="Arial" w:cs="Arial"/>
+              </w:rPr>
+            </w:pPr>
+            <w:r>
+              <w:rPr>
+                <w:rFonts w:ascii="Arial" w:hAnsi="Arial" w:cs="Arial"/>
                 <w:color w:val="000000"/>
               </w:rPr>
               <w:t>Serio</w:t>
@@ -1613,85 +1365,52 @@
           <w:p>
             <w:pPr>
               <w:rPr>
-                <w:rFonts w:ascii="Times" w:hAnsi="Times" w:cs="Times New Roman"/>
-                <w:sz w:val="20"/>
-                <w:szCs w:val="20"/>
-              </w:rPr>
-            </w:pPr>
-            <w:r>
-              <w:rPr>
-                <w:rFonts w:ascii="Arial" w:hAnsi="Arial" w:cs="Times New Roman"/>
-                <w:color w:val="000000"/>
-              </w:rPr>
-              <w:t>Prevención: Pensar en las mejoras que se le pudieran hacer al proyecto y tenerlas en cuenta</w:t>
-            </w:r>
-            <w:r>
-              <w:rPr>
-                <w:rFonts w:ascii="Arial" w:hAnsi="Arial" w:cs="Times New Roman"/>
-                <w:color w:val="000000"/>
-              </w:rPr>
-              <w:t>.</w:t>
-            </w:r>
-          </w:p>
-          <w:p>
-            <w:pPr>
-              <w:rPr>
-                <w:rFonts w:ascii="Times" w:hAnsi="Times" w:cs="Times New Roman"/>
-                <w:sz w:val="20"/>
-                <w:szCs w:val="20"/>
-              </w:rPr>
-            </w:pPr>
-            <w:r>
-              <w:rPr>
-                <w:rFonts w:ascii="Arial" w:hAnsi="Arial" w:cs="Times New Roman"/>
-                <w:color w:val="000000"/>
-              </w:rPr>
-              <w:t>Mi</w:t>
-            </w:r>
-            <w:r>
-              <w:rPr>
-                <w:rFonts w:ascii="Arial" w:hAnsi="Arial" w:cs="Times New Roman"/>
-                <w:color w:val="000000"/>
-              </w:rPr>
-              <w:t>ni</w:t>
-            </w:r>
-            <w:r>
-              <w:rPr>
-                <w:rFonts w:ascii="Arial" w:hAnsi="Arial" w:cs="Times New Roman"/>
-                <w:color w:val="000000"/>
-              </w:rPr>
-              <w:t>mización:</w:t>
-            </w:r>
-            <w:r>
-              <w:rPr>
-                <w:rFonts w:ascii="Arial" w:hAnsi="Arial" w:cs="Times New Roman"/>
-                <w:color w:val="000000"/>
-              </w:rPr>
-              <w:t xml:space="preserve"> Analizar si es necesario en este momento o se puede realizar posteriormente. De ser necesaria se deben reestructurar los tiempos, costos.</w:t>
-            </w:r>
-          </w:p>
-          <w:p>
-            <w:pPr>
-              <w:spacing w:line="0" w:lineRule="atLeast"/>
-              <w:rPr>
-                <w:rFonts w:ascii="Times" w:hAnsi="Times" w:cs="Times New Roman"/>
-                <w:sz w:val="20"/>
-                <w:szCs w:val="20"/>
-              </w:rPr>
-            </w:pPr>
-            <w:r>
-              <w:rPr>
-                <w:rFonts w:ascii="Arial" w:hAnsi="Arial" w:cs="Times New Roman"/>
-                <w:color w:val="000000"/>
-              </w:rPr>
-              <w:t>Contención:</w:t>
-            </w:r>
-            <w:r>
-              <w:rPr>
-                <w:rFonts w:ascii="Arial" w:hAnsi="Arial" w:cs="Times New Roman"/>
-                <w:color w:val="000000"/>
-              </w:rPr>
-              <w:t xml:space="preserve"> Reestructuración de tiempos, actividades para terminar la fecha dictada, anexar el documento con la gestión de cambios.</w:t>
+                <w:rFonts w:ascii="Arial" w:hAnsi="Arial" w:cs="Arial"/>
+              </w:rPr>
+            </w:pPr>
+            <w:r>
+              <w:rPr>
+                <w:rFonts w:ascii="Arial" w:hAnsi="Arial" w:cs="Arial"/>
+                <w:color w:val="000000"/>
+              </w:rPr>
+              <w:t xml:space="preserve">Prevención: Pensar en las mejoras que </w:t>
+            </w:r>
+            <w:r>
+              <w:rPr>
+                <w:rFonts w:ascii="Arial" w:hAnsi="Arial" w:cs="Arial"/>
+                <w:color w:val="000000"/>
+              </w:rPr>
+              <w:lastRenderedPageBreak/>
+              <w:t>se le pudieran hacer al proyecto y tenerlas en cuenta.</w:t>
+            </w:r>
+          </w:p>
+          <w:p>
+            <w:pPr>
+              <w:rPr>
+                <w:rFonts w:ascii="Arial" w:hAnsi="Arial" w:cs="Arial"/>
+              </w:rPr>
+            </w:pPr>
+            <w:r>
+              <w:rPr>
+                <w:rFonts w:ascii="Arial" w:hAnsi="Arial" w:cs="Arial"/>
+                <w:color w:val="000000"/>
+              </w:rPr>
+              <w:t>Minimización: Analizar si es necesario en este momento o se puede realizar posteriormente. De ser necesaria se deben reestructurar los tiempos, costos.</w:t>
+            </w:r>
+          </w:p>
+          <w:p>
+            <w:pPr>
+              <w:spacing w:line="0" w:lineRule="atLeast"/>
+              <w:rPr>
+                <w:rFonts w:ascii="Arial" w:hAnsi="Arial" w:cs="Arial"/>
+              </w:rPr>
+            </w:pPr>
+            <w:r>
+              <w:rPr>
+                <w:rFonts w:ascii="Arial" w:hAnsi="Arial" w:cs="Arial"/>
+                <w:color w:val="000000"/>
+              </w:rPr>
+              <w:t>Contención: Reestructuración de tiempos, actividades para terminar la fecha dictada, anexar el documento con la gestión de cambios.</w:t>
             </w:r>
           </w:p>
         </w:tc>
@@ -1716,16 +1435,15 @@
             <w:pPr>
               <w:spacing w:line="0" w:lineRule="atLeast"/>
               <w:rPr>
-                <w:rFonts w:ascii="Times" w:hAnsi="Times" w:cs="Times New Roman"/>
-                <w:sz w:val="20"/>
-                <w:szCs w:val="20"/>
-              </w:rPr>
-            </w:pPr>
-            <w:r>
-              <w:rPr>
-                <w:rFonts w:ascii="Arial" w:hAnsi="Arial" w:cs="Times New Roman"/>
-                <w:color w:val="000000"/>
-              </w:rPr>
+                <w:rFonts w:ascii="Arial" w:hAnsi="Arial" w:cs="Arial"/>
+              </w:rPr>
+            </w:pPr>
+            <w:r>
+              <w:rPr>
+                <w:rFonts w:ascii="Arial" w:hAnsi="Arial" w:cs="Arial"/>
+                <w:color w:val="000000"/>
+              </w:rPr>
+              <w:lastRenderedPageBreak/>
               <w:t>Estimación</w:t>
             </w:r>
           </w:p>
@@ -1753,16 +1471,15 @@
             <w:pPr>
               <w:spacing w:line="0" w:lineRule="atLeast"/>
               <w:rPr>
-                <w:rFonts w:ascii="Times" w:hAnsi="Times" w:cs="Times New Roman"/>
-                <w:sz w:val="20"/>
-                <w:szCs w:val="20"/>
-              </w:rPr>
-            </w:pPr>
-            <w:r>
-              <w:rPr>
-                <w:rFonts w:ascii="Arial" w:hAnsi="Arial" w:cs="Times New Roman"/>
-                <w:color w:val="000000"/>
-              </w:rPr>
+                <w:rFonts w:ascii="Arial" w:hAnsi="Arial" w:cs="Arial"/>
+              </w:rPr>
+            </w:pPr>
+            <w:r>
+              <w:rPr>
+                <w:rFonts w:ascii="Arial" w:hAnsi="Arial" w:cs="Arial"/>
+                <w:color w:val="000000"/>
+              </w:rPr>
+              <w:lastRenderedPageBreak/>
               <w:t>Falta de experiencia en herramientas de desarrollo</w:t>
             </w:r>
           </w:p>
@@ -1788,38 +1505,15 @@
             <w:pPr>
               <w:spacing w:line="0" w:lineRule="atLeast"/>
               <w:rPr>
-                <w:rFonts w:ascii="Times" w:hAnsi="Times" w:cs="Times New Roman"/>
-                <w:sz w:val="20"/>
-                <w:szCs w:val="20"/>
-              </w:rPr>
-            </w:pPr>
-            <w:r>
-              <w:rPr>
-                <w:rFonts w:ascii="Arial" w:hAnsi="Arial" w:cs="Times New Roman"/>
-                <w:color w:val="000000"/>
-              </w:rPr>
-              <w:t>Empresa,</w:t>
-            </w:r>
-            <w:r>
-              <w:rPr>
-                <w:rFonts w:ascii="Arial" w:hAnsi="Arial" w:cs="Times New Roman"/>
-                <w:color w:val="000000"/>
-              </w:rPr>
-              <w:t xml:space="preserve"> </w:t>
-            </w:r>
-            <w:r>
-              <w:rPr>
-                <w:rFonts w:ascii="Arial" w:hAnsi="Arial" w:cs="Times New Roman"/>
-                <w:color w:val="000000"/>
-              </w:rPr>
-              <w:t>proyecto</w:t>
-            </w:r>
-            <w:r>
-              <w:rPr>
-                <w:rFonts w:ascii="Arial" w:hAnsi="Arial" w:cs="Times New Roman"/>
-                <w:color w:val="000000"/>
-              </w:rPr>
-              <w:t>, producto.</w:t>
+                <w:rFonts w:ascii="Arial" w:hAnsi="Arial" w:cs="Arial"/>
+              </w:rPr>
+            </w:pPr>
+            <w:r>
+              <w:rPr>
+                <w:rFonts w:ascii="Arial" w:hAnsi="Arial" w:cs="Arial"/>
+                <w:color w:val="000000"/>
+              </w:rPr>
+              <w:t>Empresa, proyecto, producto.</w:t>
             </w:r>
           </w:p>
         </w:tc>
@@ -1844,14 +1538,12 @@
             <w:pPr>
               <w:spacing w:line="0" w:lineRule="atLeast"/>
               <w:rPr>
-                <w:rFonts w:ascii="Times" w:hAnsi="Times" w:cs="Times New Roman"/>
-                <w:sz w:val="20"/>
-                <w:szCs w:val="20"/>
-              </w:rPr>
-            </w:pPr>
-            <w:r>
-              <w:rPr>
-                <w:rFonts w:ascii="Arial" w:hAnsi="Arial" w:cs="Times New Roman"/>
+                <w:rFonts w:ascii="Arial" w:hAnsi="Arial" w:cs="Arial"/>
+              </w:rPr>
+            </w:pPr>
+            <w:r>
+              <w:rPr>
+                <w:rFonts w:ascii="Arial" w:hAnsi="Arial" w:cs="Arial"/>
                 <w:color w:val="000000"/>
               </w:rPr>
               <w:t>Que el personal necesita capacitación previa al desarrollo</w:t>
@@ -1879,14 +1571,12 @@
             <w:pPr>
               <w:spacing w:line="0" w:lineRule="atLeast"/>
               <w:rPr>
-                <w:rFonts w:ascii="Times" w:hAnsi="Times" w:cs="Times New Roman"/>
-                <w:sz w:val="20"/>
-                <w:szCs w:val="20"/>
-              </w:rPr>
-            </w:pPr>
-            <w:r>
-              <w:rPr>
-                <w:rFonts w:ascii="Arial" w:hAnsi="Arial" w:cs="Times New Roman"/>
+                <w:rFonts w:ascii="Arial" w:hAnsi="Arial" w:cs="Arial"/>
+              </w:rPr>
+            </w:pPr>
+            <w:r>
+              <w:rPr>
+                <w:rFonts w:ascii="Arial" w:hAnsi="Arial" w:cs="Arial"/>
                 <w:color w:val="000000"/>
               </w:rPr>
               <w:t>20%</w:t>
@@ -1914,14 +1604,12 @@
             <w:pPr>
               <w:spacing w:line="0" w:lineRule="atLeast"/>
               <w:rPr>
-                <w:rFonts w:ascii="Times" w:hAnsi="Times" w:cs="Times New Roman"/>
-                <w:sz w:val="20"/>
-                <w:szCs w:val="20"/>
-              </w:rPr>
-            </w:pPr>
-            <w:r>
-              <w:rPr>
-                <w:rFonts w:ascii="Arial" w:hAnsi="Arial" w:cs="Times New Roman"/>
+                <w:rFonts w:ascii="Arial" w:hAnsi="Arial" w:cs="Arial"/>
+              </w:rPr>
+            </w:pPr>
+            <w:r>
+              <w:rPr>
+                <w:rFonts w:ascii="Arial" w:hAnsi="Arial" w:cs="Arial"/>
                 <w:color w:val="000000"/>
               </w:rPr>
               <w:t>Serio</w:t>
@@ -1949,77 +1637,55 @@
             <w:pPr>
               <w:spacing w:line="0" w:lineRule="atLeast"/>
               <w:rPr>
-                <w:rFonts w:ascii="Arial" w:hAnsi="Arial" w:cs="Times New Roman"/>
-                <w:color w:val="000000"/>
-              </w:rPr>
-            </w:pPr>
-            <w:r>
-              <w:rPr>
-                <w:rFonts w:ascii="Arial" w:hAnsi="Arial" w:cs="Times New Roman"/>
-                <w:color w:val="000000"/>
-              </w:rPr>
-              <w:t xml:space="preserve">Prevención: </w:t>
-            </w:r>
-            <w:r>
-              <w:rPr>
-                <w:rFonts w:ascii="Arial" w:hAnsi="Arial" w:cs="Times New Roman"/>
-                <w:color w:val="000000"/>
-              </w:rPr>
-              <w:t xml:space="preserve">Hacer lo posible por usar </w:t>
-            </w:r>
-            <w:r>
-              <w:rPr>
-                <w:rFonts w:ascii="Arial" w:hAnsi="Arial" w:cs="Times New Roman"/>
-                <w:color w:val="000000"/>
-              </w:rPr>
-              <w:t>herramientas que ya se conocen</w:t>
-            </w:r>
-          </w:p>
-          <w:p>
-            <w:pPr>
-              <w:spacing w:line="0" w:lineRule="atLeast"/>
-              <w:rPr>
-                <w:rFonts w:ascii="Arial" w:hAnsi="Arial" w:cs="Times New Roman"/>
-                <w:color w:val="000000"/>
-              </w:rPr>
-            </w:pPr>
-            <w:r>
-              <w:rPr>
-                <w:rFonts w:ascii="Arial" w:hAnsi="Arial" w:cs="Times New Roman"/>
-                <w:color w:val="000000"/>
-              </w:rPr>
-              <w:t>Minimización: Agregar</w:t>
-            </w:r>
-            <w:r>
-              <w:rPr>
-                <w:rFonts w:ascii="Arial" w:hAnsi="Arial" w:cs="Times New Roman"/>
-                <w:color w:val="000000"/>
-              </w:rPr>
-              <w:t xml:space="preserve"> horas de estudio extras para entender lo necesario para hacer uso de ellas</w:t>
-            </w:r>
-            <w:r>
-              <w:rPr>
-                <w:rFonts w:ascii="Arial" w:hAnsi="Arial" w:cs="Times New Roman"/>
-                <w:color w:val="000000"/>
-              </w:rPr>
-              <w:t>.</w:t>
-            </w:r>
-          </w:p>
-          <w:p>
-            <w:pPr>
-              <w:spacing w:line="0" w:lineRule="atLeast"/>
-              <w:rPr>
-                <w:rFonts w:ascii="Times" w:hAnsi="Times" w:cs="Times New Roman"/>
-                <w:sz w:val="20"/>
-                <w:szCs w:val="20"/>
-              </w:rPr>
-            </w:pPr>
-            <w:r>
-              <w:rPr>
-                <w:rFonts w:ascii="Arial" w:hAnsi="Arial" w:cs="Times New Roman"/>
-                <w:color w:val="000000"/>
-              </w:rPr>
-              <w:t>Contención: Pagar cursos, no tan costosos, considerando que el pago lo realizaremos nosotros.</w:t>
+                <w:rFonts w:ascii="Arial" w:hAnsi="Arial" w:cs="Arial"/>
+                <w:color w:val="000000"/>
+              </w:rPr>
+            </w:pPr>
+            <w:r>
+              <w:rPr>
+                <w:rFonts w:ascii="Arial" w:hAnsi="Arial" w:cs="Arial"/>
+                <w:color w:val="000000"/>
+              </w:rPr>
+              <w:t>Prevención: Hacer lo posible por usar herramientas que ya se conocen</w:t>
+            </w:r>
+          </w:p>
+          <w:p>
+            <w:pPr>
+              <w:spacing w:line="0" w:lineRule="atLeast"/>
+              <w:rPr>
+                <w:rFonts w:ascii="Arial" w:hAnsi="Arial" w:cs="Arial"/>
+                <w:color w:val="000000"/>
+              </w:rPr>
+            </w:pPr>
+            <w:r>
+              <w:rPr>
+                <w:rFonts w:ascii="Arial" w:hAnsi="Arial" w:cs="Arial"/>
+                <w:color w:val="000000"/>
+              </w:rPr>
+              <w:t>Minimización: Agregar horas de estudio extras para entender lo necesario para hacer uso de ellas.</w:t>
+            </w:r>
+          </w:p>
+          <w:p>
+            <w:pPr>
+              <w:spacing w:line="0" w:lineRule="atLeast"/>
+              <w:rPr>
+                <w:rFonts w:ascii="Arial" w:hAnsi="Arial" w:cs="Arial"/>
+              </w:rPr>
+            </w:pPr>
+            <w:r>
+              <w:rPr>
+                <w:rFonts w:ascii="Arial" w:hAnsi="Arial" w:cs="Arial"/>
+                <w:color w:val="000000"/>
+              </w:rPr>
+              <w:t xml:space="preserve">Contención: Pagar </w:t>
+            </w:r>
+            <w:r>
+              <w:rPr>
+                <w:rFonts w:ascii="Arial" w:hAnsi="Arial" w:cs="Arial"/>
+                <w:color w:val="000000"/>
+              </w:rPr>
+              <w:lastRenderedPageBreak/>
+              <w:t>cursos, no tan costosos, considerando que el pago lo realizaremos nosotros.</w:t>
             </w:r>
           </w:p>
         </w:tc>
@@ -2044,16 +1710,15 @@
             <w:pPr>
               <w:spacing w:line="0" w:lineRule="atLeast"/>
               <w:rPr>
-                <w:rFonts w:ascii="Times" w:hAnsi="Times" w:cs="Times New Roman"/>
-                <w:sz w:val="20"/>
-                <w:szCs w:val="20"/>
-              </w:rPr>
-            </w:pPr>
-            <w:r>
-              <w:rPr>
-                <w:rFonts w:ascii="Arial" w:hAnsi="Arial" w:cs="Times New Roman"/>
-                <w:color w:val="000000"/>
-              </w:rPr>
+                <w:rFonts w:ascii="Arial" w:hAnsi="Arial" w:cs="Arial"/>
+              </w:rPr>
+            </w:pPr>
+            <w:r>
+              <w:rPr>
+                <w:rFonts w:ascii="Arial" w:hAnsi="Arial" w:cs="Arial"/>
+                <w:color w:val="000000"/>
+              </w:rPr>
+              <w:lastRenderedPageBreak/>
               <w:t>Tecnología</w:t>
             </w:r>
           </w:p>
@@ -2081,16 +1746,15 @@
             <w:pPr>
               <w:spacing w:line="0" w:lineRule="atLeast"/>
               <w:rPr>
-                <w:rFonts w:ascii="Times" w:hAnsi="Times" w:cs="Times New Roman"/>
-                <w:sz w:val="20"/>
-                <w:szCs w:val="20"/>
-              </w:rPr>
-            </w:pPr>
-            <w:r>
-              <w:rPr>
-                <w:rFonts w:ascii="Arial" w:hAnsi="Arial" w:cs="Times New Roman"/>
-                <w:color w:val="000000"/>
-              </w:rPr>
+                <w:rFonts w:ascii="Arial" w:hAnsi="Arial" w:cs="Arial"/>
+              </w:rPr>
+            </w:pPr>
+            <w:r>
+              <w:rPr>
+                <w:rFonts w:ascii="Arial" w:hAnsi="Arial" w:cs="Arial"/>
+                <w:color w:val="000000"/>
+              </w:rPr>
+              <w:lastRenderedPageBreak/>
               <w:t>Abandono de personal</w:t>
             </w:r>
           </w:p>
@@ -2116,24 +1780,15 @@
             <w:pPr>
               <w:spacing w:line="0" w:lineRule="atLeast"/>
               <w:rPr>
-                <w:rFonts w:ascii="Times" w:hAnsi="Times" w:cs="Times New Roman"/>
-                <w:sz w:val="20"/>
-                <w:szCs w:val="20"/>
-              </w:rPr>
-            </w:pPr>
-            <w:r>
-              <w:rPr>
-                <w:rFonts w:ascii="Arial" w:hAnsi="Arial" w:cs="Times New Roman"/>
-                <w:color w:val="000000"/>
-              </w:rPr>
-              <w:t>Empresa</w:t>
-            </w:r>
-            <w:r>
-              <w:rPr>
-                <w:rFonts w:ascii="Arial" w:hAnsi="Arial" w:cs="Times New Roman"/>
-                <w:color w:val="000000"/>
-              </w:rPr>
-              <w:t>, proyecto.</w:t>
+                <w:rFonts w:ascii="Arial" w:hAnsi="Arial" w:cs="Arial"/>
+              </w:rPr>
+            </w:pPr>
+            <w:r>
+              <w:rPr>
+                <w:rFonts w:ascii="Arial" w:hAnsi="Arial" w:cs="Arial"/>
+                <w:color w:val="000000"/>
+              </w:rPr>
+              <w:t>Empresa, proyecto.</w:t>
             </w:r>
           </w:p>
         </w:tc>
@@ -2158,31 +1813,15 @@
             <w:pPr>
               <w:spacing w:line="0" w:lineRule="atLeast"/>
               <w:rPr>
-                <w:rFonts w:ascii="Times" w:hAnsi="Times" w:cs="Times New Roman"/>
-                <w:sz w:val="20"/>
-                <w:szCs w:val="20"/>
-              </w:rPr>
-            </w:pPr>
-            <w:r>
-              <w:rPr>
-                <w:rFonts w:ascii="Arial" w:hAnsi="Arial" w:cs="Times New Roman"/>
-                <w:color w:val="000000"/>
-              </w:rPr>
-              <w:t xml:space="preserve">Que el personal </w:t>
-            </w:r>
-            <w:r>
-              <w:rPr>
-                <w:rFonts w:ascii="Arial" w:hAnsi="Arial" w:cs="Times New Roman"/>
-                <w:color w:val="000000"/>
-              </w:rPr>
-              <w:t>salga de</w:t>
-            </w:r>
-            <w:r>
-              <w:rPr>
-                <w:rFonts w:ascii="Arial" w:hAnsi="Arial" w:cs="Times New Roman"/>
-                <w:color w:val="000000"/>
-              </w:rPr>
-              <w:t xml:space="preserve"> la empresa </w:t>
+                <w:rFonts w:ascii="Arial" w:hAnsi="Arial" w:cs="Arial"/>
+              </w:rPr>
+            </w:pPr>
+            <w:r>
+              <w:rPr>
+                <w:rFonts w:ascii="Arial" w:hAnsi="Arial" w:cs="Arial"/>
+                <w:color w:val="000000"/>
+              </w:rPr>
+              <w:t xml:space="preserve">Que el personal salga de la empresa </w:t>
             </w:r>
           </w:p>
         </w:tc>
@@ -2207,14 +1846,12 @@
             <w:pPr>
               <w:spacing w:line="0" w:lineRule="atLeast"/>
               <w:rPr>
-                <w:rFonts w:ascii="Times" w:hAnsi="Times" w:cs="Times New Roman"/>
-                <w:sz w:val="20"/>
-                <w:szCs w:val="20"/>
-              </w:rPr>
-            </w:pPr>
-            <w:r>
-              <w:rPr>
-                <w:rFonts w:ascii="Arial" w:hAnsi="Arial" w:cs="Times New Roman"/>
+                <w:rFonts w:ascii="Arial" w:hAnsi="Arial" w:cs="Arial"/>
+              </w:rPr>
+            </w:pPr>
+            <w:r>
+              <w:rPr>
+                <w:rFonts w:ascii="Arial" w:hAnsi="Arial" w:cs="Arial"/>
                 <w:color w:val="000000"/>
               </w:rPr>
               <w:t>5%</w:t>
@@ -2242,14 +1879,12 @@
             <w:pPr>
               <w:spacing w:line="0" w:lineRule="atLeast"/>
               <w:rPr>
-                <w:rFonts w:ascii="Times" w:hAnsi="Times" w:cs="Times New Roman"/>
-                <w:sz w:val="20"/>
-                <w:szCs w:val="20"/>
-              </w:rPr>
-            </w:pPr>
-            <w:r>
-              <w:rPr>
-                <w:rFonts w:ascii="Arial" w:hAnsi="Arial" w:cs="Times New Roman"/>
+                <w:rFonts w:ascii="Arial" w:hAnsi="Arial" w:cs="Arial"/>
+              </w:rPr>
+            </w:pPr>
+            <w:r>
+              <w:rPr>
+                <w:rFonts w:ascii="Arial" w:hAnsi="Arial" w:cs="Arial"/>
                 <w:color w:val="000000"/>
               </w:rPr>
               <w:t>Moderado</w:t>
@@ -2276,85 +1911,44 @@
           <w:p>
             <w:pPr>
               <w:rPr>
-                <w:rFonts w:ascii="Times" w:hAnsi="Times" w:cs="Times New Roman"/>
-                <w:sz w:val="20"/>
-                <w:szCs w:val="20"/>
-              </w:rPr>
-            </w:pPr>
-            <w:r>
-              <w:rPr>
-                <w:rFonts w:ascii="Arial" w:hAnsi="Arial" w:cs="Times New Roman"/>
-                <w:color w:val="000000"/>
-              </w:rPr>
-              <w:t>Prevención: Realizar un contrato sencillo donde se estipule que no pueden abandonar el proyecto hasta haberlo terminado</w:t>
-            </w:r>
-            <w:r>
-              <w:rPr>
-                <w:rFonts w:ascii="Arial" w:hAnsi="Arial" w:cs="Times New Roman"/>
-                <w:color w:val="000000"/>
-              </w:rPr>
-              <w:t>, realizar documentación.</w:t>
-            </w:r>
-          </w:p>
-          <w:p>
-            <w:pPr>
-              <w:rPr>
-                <w:rFonts w:ascii="Times" w:hAnsi="Times" w:cs="Times New Roman"/>
-                <w:sz w:val="20"/>
-                <w:szCs w:val="20"/>
-              </w:rPr>
-            </w:pPr>
-            <w:r>
-              <w:rPr>
-                <w:rFonts w:ascii="Arial" w:hAnsi="Arial" w:cs="Times New Roman"/>
-                <w:color w:val="000000"/>
-              </w:rPr>
-              <w:t>Mi</w:t>
-            </w:r>
-            <w:r>
-              <w:rPr>
-                <w:rFonts w:ascii="Arial" w:hAnsi="Arial" w:cs="Times New Roman"/>
-                <w:color w:val="000000"/>
-              </w:rPr>
-              <w:t>ni</w:t>
-            </w:r>
-            <w:r>
-              <w:rPr>
-                <w:rFonts w:ascii="Arial" w:hAnsi="Arial" w:cs="Times New Roman"/>
-                <w:color w:val="000000"/>
-              </w:rPr>
-              <w:t>mización:</w:t>
-            </w:r>
-            <w:r>
-              <w:rPr>
-                <w:rFonts w:ascii="Arial" w:hAnsi="Arial" w:cs="Times New Roman"/>
-                <w:color w:val="000000"/>
-              </w:rPr>
-              <w:t xml:space="preserve"> Buscar un reemplazo que cumpla las características necesarias.</w:t>
-            </w:r>
-          </w:p>
-          <w:p>
-            <w:pPr>
-              <w:spacing w:line="0" w:lineRule="atLeast"/>
-              <w:rPr>
-                <w:rFonts w:ascii="Times" w:hAnsi="Times" w:cs="Times New Roman"/>
-                <w:sz w:val="20"/>
-                <w:szCs w:val="20"/>
-              </w:rPr>
-            </w:pPr>
-            <w:r>
-              <w:rPr>
-                <w:rFonts w:ascii="Arial" w:hAnsi="Arial" w:cs="Times New Roman"/>
-                <w:color w:val="000000"/>
-              </w:rPr>
-              <w:t>Contención:</w:t>
-            </w:r>
-            <w:r>
-              <w:rPr>
-                <w:rFonts w:ascii="Arial" w:hAnsi="Arial" w:cs="Times New Roman"/>
-                <w:color w:val="000000"/>
-              </w:rPr>
-              <w:t xml:space="preserve"> Reestructuración de las actividades asignadas.</w:t>
+                <w:rFonts w:ascii="Arial" w:hAnsi="Arial" w:cs="Arial"/>
+              </w:rPr>
+            </w:pPr>
+            <w:r>
+              <w:rPr>
+                <w:rFonts w:ascii="Arial" w:hAnsi="Arial" w:cs="Arial"/>
+                <w:color w:val="000000"/>
+              </w:rPr>
+              <w:t>Prevención: Realizar un contrato sencillo donde se estipule que no pueden abandonar el proyecto hasta haberlo terminado, realizar documentación.</w:t>
+            </w:r>
+          </w:p>
+          <w:p>
+            <w:pPr>
+              <w:rPr>
+                <w:rFonts w:ascii="Arial" w:hAnsi="Arial" w:cs="Arial"/>
+              </w:rPr>
+            </w:pPr>
+            <w:r>
+              <w:rPr>
+                <w:rFonts w:ascii="Arial" w:hAnsi="Arial" w:cs="Arial"/>
+                <w:color w:val="000000"/>
+              </w:rPr>
+              <w:t>Minimización: Buscar un reemplazo que cumpla las características necesarias.</w:t>
+            </w:r>
+          </w:p>
+          <w:p>
+            <w:pPr>
+              <w:spacing w:line="0" w:lineRule="atLeast"/>
+              <w:rPr>
+                <w:rFonts w:ascii="Arial" w:hAnsi="Arial" w:cs="Arial"/>
+              </w:rPr>
+            </w:pPr>
+            <w:r>
+              <w:rPr>
+                <w:rFonts w:ascii="Arial" w:hAnsi="Arial" w:cs="Arial"/>
+                <w:color w:val="000000"/>
+              </w:rPr>
+              <w:t>Contención: Reestructuración de las actividades asignadas.</w:t>
             </w:r>
           </w:p>
         </w:tc>
@@ -2379,14 +1973,12 @@
             <w:pPr>
               <w:spacing w:line="0" w:lineRule="atLeast"/>
               <w:rPr>
-                <w:rFonts w:ascii="Times" w:hAnsi="Times" w:cs="Times New Roman"/>
-                <w:sz w:val="20"/>
-                <w:szCs w:val="20"/>
-              </w:rPr>
-            </w:pPr>
-            <w:r>
-              <w:rPr>
-                <w:rFonts w:ascii="Arial" w:hAnsi="Arial" w:cs="Times New Roman"/>
+                <w:rFonts w:ascii="Arial" w:hAnsi="Arial" w:cs="Arial"/>
+              </w:rPr>
+            </w:pPr>
+            <w:r>
+              <w:rPr>
+                <w:rFonts w:ascii="Arial" w:hAnsi="Arial" w:cs="Arial"/>
                 <w:color w:val="000000"/>
               </w:rPr>
               <w:t>Organizacional</w:t>
@@ -2415,13 +2007,13 @@
             <w:pPr>
               <w:spacing w:line="0" w:lineRule="atLeast"/>
               <w:rPr>
-                <w:rFonts w:ascii="Arial" w:hAnsi="Arial" w:cs="Times New Roman"/>
-                <w:color w:val="000000"/>
-              </w:rPr>
-            </w:pPr>
-            <w:r>
-              <w:rPr>
-                <w:rFonts w:ascii="Arial" w:hAnsi="Arial" w:cs="Times New Roman"/>
+                <w:rFonts w:ascii="Arial" w:hAnsi="Arial" w:cs="Arial"/>
+                <w:color w:val="000000"/>
+              </w:rPr>
+            </w:pPr>
+            <w:r>
+              <w:rPr>
+                <w:rFonts w:ascii="Arial" w:hAnsi="Arial" w:cs="Arial"/>
                 <w:color w:val="000000"/>
               </w:rPr>
               <w:t>Fallas en el equipo de desarrollo que se utiliza.</w:t>
@@ -2448,53 +2040,46 @@
             <w:pPr>
               <w:spacing w:line="0" w:lineRule="atLeast"/>
               <w:rPr>
-                <w:rFonts w:ascii="Arial" w:hAnsi="Arial" w:cs="Times New Roman"/>
-                <w:color w:val="000000"/>
-              </w:rPr>
-            </w:pPr>
-            <w:r>
-              <w:rPr>
-                <w:rFonts w:ascii="Arial" w:hAnsi="Arial" w:cs="Times New Roman"/>
-                <w:color w:val="000000"/>
-              </w:rPr>
-              <w:t>Empresa</w:t>
-            </w:r>
-            <w:r>
-              <w:rPr>
-                <w:rFonts w:ascii="Arial" w:hAnsi="Arial" w:cs="Times New Roman"/>
-                <w:color w:val="000000"/>
-              </w:rPr>
-              <w:t>, proyecto.</w:t>
-            </w:r>
-          </w:p>
-        </w:tc>
-        <w:tc>
-          <w:tcPr>
-            <w:tcW w:w="0" w:type="auto"/>
-            <w:tcBorders>
-              <w:top w:val="single" w:sz="6" w:space="0" w:color="000000"/>
-              <w:left w:val="single" w:sz="6" w:space="0" w:color="000000"/>
-              <w:bottom w:val="single" w:sz="6" w:space="0" w:color="000000"/>
-              <w:right w:val="single" w:sz="6" w:space="0" w:color="000000"/>
-            </w:tcBorders>
-            <w:tcMar>
-              <w:top w:w="0" w:type="dxa"/>
-              <w:left w:w="120" w:type="dxa"/>
-              <w:bottom w:w="0" w:type="dxa"/>
-              <w:right w:w="120" w:type="dxa"/>
-            </w:tcMar>
-          </w:tcPr>
-          <w:p>
-            <w:pPr>
-              <w:spacing w:line="0" w:lineRule="atLeast"/>
-              <w:rPr>
-                <w:rFonts w:ascii="Arial" w:hAnsi="Arial" w:cs="Times New Roman"/>
-                <w:color w:val="000000"/>
-              </w:rPr>
-            </w:pPr>
-            <w:r>
-              <w:rPr>
-                <w:rFonts w:ascii="Arial" w:hAnsi="Arial" w:cs="Times New Roman"/>
+                <w:rFonts w:ascii="Arial" w:hAnsi="Arial" w:cs="Arial"/>
+                <w:color w:val="000000"/>
+              </w:rPr>
+            </w:pPr>
+            <w:r>
+              <w:rPr>
+                <w:rFonts w:ascii="Arial" w:hAnsi="Arial" w:cs="Arial"/>
+                <w:color w:val="000000"/>
+              </w:rPr>
+              <w:t>Empresa, proyecto.</w:t>
+            </w:r>
+          </w:p>
+        </w:tc>
+        <w:tc>
+          <w:tcPr>
+            <w:tcW w:w="0" w:type="auto"/>
+            <w:tcBorders>
+              <w:top w:val="single" w:sz="6" w:space="0" w:color="000000"/>
+              <w:left w:val="single" w:sz="6" w:space="0" w:color="000000"/>
+              <w:bottom w:val="single" w:sz="6" w:space="0" w:color="000000"/>
+              <w:right w:val="single" w:sz="6" w:space="0" w:color="000000"/>
+            </w:tcBorders>
+            <w:tcMar>
+              <w:top w:w="0" w:type="dxa"/>
+              <w:left w:w="120" w:type="dxa"/>
+              <w:bottom w:w="0" w:type="dxa"/>
+              <w:right w:w="120" w:type="dxa"/>
+            </w:tcMar>
+          </w:tcPr>
+          <w:p>
+            <w:pPr>
+              <w:spacing w:line="0" w:lineRule="atLeast"/>
+              <w:rPr>
+                <w:rFonts w:ascii="Arial" w:hAnsi="Arial" w:cs="Arial"/>
+                <w:color w:val="000000"/>
+              </w:rPr>
+            </w:pPr>
+            <w:r>
+              <w:rPr>
+                <w:rFonts w:ascii="Arial" w:hAnsi="Arial" w:cs="Arial"/>
                 <w:color w:val="000000"/>
               </w:rPr>
               <w:t>Que el equipo con el que se esté trabajando deje de funcionar por alguna razón.</w:t>
@@ -2521,13 +2106,13 @@
             <w:pPr>
               <w:spacing w:line="0" w:lineRule="atLeast"/>
               <w:rPr>
-                <w:rFonts w:ascii="Arial" w:hAnsi="Arial" w:cs="Times New Roman"/>
-                <w:color w:val="000000"/>
-              </w:rPr>
-            </w:pPr>
-            <w:r>
-              <w:rPr>
-                <w:rFonts w:ascii="Arial" w:hAnsi="Arial" w:cs="Times New Roman"/>
+                <w:rFonts w:ascii="Arial" w:hAnsi="Arial" w:cs="Arial"/>
+                <w:color w:val="000000"/>
+              </w:rPr>
+            </w:pPr>
+            <w:r>
+              <w:rPr>
+                <w:rFonts w:ascii="Arial" w:hAnsi="Arial" w:cs="Arial"/>
                 <w:color w:val="000000"/>
               </w:rPr>
               <w:t>10%</w:t>
@@ -2554,13 +2139,13 @@
             <w:pPr>
               <w:spacing w:line="0" w:lineRule="atLeast"/>
               <w:rPr>
-                <w:rFonts w:ascii="Arial" w:hAnsi="Arial" w:cs="Times New Roman"/>
-                <w:color w:val="000000"/>
-              </w:rPr>
-            </w:pPr>
-            <w:r>
-              <w:rPr>
-                <w:rFonts w:ascii="Arial" w:hAnsi="Arial" w:cs="Times New Roman"/>
+                <w:rFonts w:ascii="Arial" w:hAnsi="Arial" w:cs="Arial"/>
+                <w:color w:val="000000"/>
+              </w:rPr>
+            </w:pPr>
+            <w:r>
+              <w:rPr>
+                <w:rFonts w:ascii="Arial" w:hAnsi="Arial" w:cs="Arial"/>
                 <w:color w:val="000000"/>
               </w:rPr>
               <w:t>Moderado</w:t>
@@ -2586,115 +2171,85 @@
           <w:p>
             <w:pPr>
               <w:rPr>
-                <w:rFonts w:ascii="Times" w:hAnsi="Times" w:cs="Times New Roman"/>
-                <w:sz w:val="20"/>
-                <w:szCs w:val="20"/>
-              </w:rPr>
-            </w:pPr>
-            <w:r>
-              <w:rPr>
-                <w:rFonts w:ascii="Arial" w:hAnsi="Arial" w:cs="Times New Roman"/>
-                <w:color w:val="000000"/>
-              </w:rPr>
-              <w:t>Prevención:</w:t>
-            </w:r>
-            <w:r>
-              <w:rPr>
-                <w:rFonts w:ascii="Arial" w:hAnsi="Arial" w:cs="Times New Roman"/>
-                <w:color w:val="000000"/>
-              </w:rPr>
-              <w:t xml:space="preserve"> Mantenimiento preventivo a los equipos.</w:t>
-            </w:r>
-          </w:p>
-          <w:p>
-            <w:pPr>
-              <w:rPr>
-                <w:rFonts w:ascii="Times" w:hAnsi="Times" w:cs="Times New Roman"/>
-                <w:sz w:val="20"/>
-                <w:szCs w:val="20"/>
-              </w:rPr>
-            </w:pPr>
-            <w:r>
-              <w:rPr>
-                <w:rFonts w:ascii="Arial" w:hAnsi="Arial" w:cs="Times New Roman"/>
-                <w:color w:val="000000"/>
-              </w:rPr>
-              <w:t>Mi</w:t>
-            </w:r>
-            <w:r>
-              <w:rPr>
-                <w:rFonts w:ascii="Arial" w:hAnsi="Arial" w:cs="Times New Roman"/>
-                <w:color w:val="000000"/>
-              </w:rPr>
-              <w:t>ni</w:t>
-            </w:r>
-            <w:r>
-              <w:rPr>
-                <w:rFonts w:ascii="Arial" w:hAnsi="Arial" w:cs="Times New Roman"/>
-                <w:color w:val="000000"/>
-              </w:rPr>
-              <w:t>mización:</w:t>
-            </w:r>
-            <w:r>
-              <w:rPr>
-                <w:rFonts w:ascii="Arial" w:hAnsi="Arial" w:cs="Times New Roman"/>
-                <w:color w:val="000000"/>
-              </w:rPr>
-              <w:t xml:space="preserve"> Mantenimiento correctivo a los equipos.</w:t>
-            </w:r>
-          </w:p>
-          <w:p>
-            <w:pPr>
-              <w:rPr>
-                <w:rFonts w:ascii="Arial" w:hAnsi="Arial" w:cs="Times New Roman"/>
-                <w:color w:val="000000"/>
-              </w:rPr>
-            </w:pPr>
-            <w:r>
-              <w:rPr>
-                <w:rFonts w:ascii="Arial" w:hAnsi="Arial" w:cs="Times New Roman"/>
-                <w:color w:val="000000"/>
-              </w:rPr>
-              <w:t>Contención:</w:t>
-            </w:r>
-            <w:r>
-              <w:rPr>
-                <w:rFonts w:ascii="Arial" w:hAnsi="Arial" w:cs="Times New Roman"/>
-                <w:color w:val="000000"/>
-              </w:rPr>
-              <w:t xml:space="preserve"> Cambiar los equipos.</w:t>
-            </w:r>
-          </w:p>
-        </w:tc>
-        <w:tc>
-          <w:tcPr>
-            <w:tcW w:w="0" w:type="auto"/>
-            <w:tcBorders>
-              <w:top w:val="single" w:sz="6" w:space="0" w:color="000000"/>
-              <w:left w:val="single" w:sz="6" w:space="0" w:color="000000"/>
-              <w:bottom w:val="single" w:sz="6" w:space="0" w:color="000000"/>
-              <w:right w:val="single" w:sz="6" w:space="0" w:color="000000"/>
-            </w:tcBorders>
-            <w:tcMar>
-              <w:top w:w="0" w:type="dxa"/>
-              <w:left w:w="120" w:type="dxa"/>
-              <w:bottom w:w="0" w:type="dxa"/>
-              <w:right w:w="120" w:type="dxa"/>
-            </w:tcMar>
-          </w:tcPr>
-          <w:p>
-            <w:pPr>
-              <w:spacing w:line="0" w:lineRule="atLeast"/>
-              <w:rPr>
-                <w:rFonts w:ascii="Arial" w:hAnsi="Arial" w:cs="Times New Roman"/>
-                <w:color w:val="000000"/>
-              </w:rPr>
-            </w:pPr>
-            <w:r>
-              <w:rPr>
-                <w:rFonts w:ascii="Arial" w:hAnsi="Arial" w:cs="Times New Roman"/>
-                <w:color w:val="000000"/>
-              </w:rPr>
+                <w:rFonts w:ascii="Arial" w:hAnsi="Arial" w:cs="Arial"/>
+              </w:rPr>
+            </w:pPr>
+            <w:r>
+              <w:rPr>
+                <w:rFonts w:ascii="Arial" w:hAnsi="Arial" w:cs="Arial"/>
+                <w:color w:val="000000"/>
+              </w:rPr>
+              <w:t>Prevención: Mantenimiento preventivo a los equipos.</w:t>
+            </w:r>
+          </w:p>
+          <w:p>
+            <w:pPr>
+              <w:rPr>
+                <w:rFonts w:ascii="Arial" w:hAnsi="Arial" w:cs="Arial"/>
+              </w:rPr>
+            </w:pPr>
+            <w:r>
+              <w:rPr>
+                <w:rFonts w:ascii="Arial" w:hAnsi="Arial" w:cs="Arial"/>
+                <w:color w:val="000000"/>
+              </w:rPr>
+              <w:t xml:space="preserve">Minimización: Mantenimiento correctivo a los </w:t>
+            </w:r>
+            <w:r>
+              <w:rPr>
+                <w:rFonts w:ascii="Arial" w:hAnsi="Arial" w:cs="Arial"/>
+                <w:color w:val="000000"/>
+              </w:rPr>
+              <w:lastRenderedPageBreak/>
+              <w:t>equipos.</w:t>
+            </w:r>
+          </w:p>
+          <w:p>
+            <w:pPr>
+              <w:rPr>
+                <w:rFonts w:ascii="Arial" w:hAnsi="Arial" w:cs="Arial"/>
+                <w:color w:val="000000"/>
+              </w:rPr>
+            </w:pPr>
+            <w:r>
+              <w:rPr>
+                <w:rFonts w:ascii="Arial" w:hAnsi="Arial" w:cs="Arial"/>
+                <w:color w:val="000000"/>
+              </w:rPr>
+              <w:t>Contención: Cambiar los equipos.</w:t>
+            </w:r>
+          </w:p>
+        </w:tc>
+        <w:tc>
+          <w:tcPr>
+            <w:tcW w:w="0" w:type="auto"/>
+            <w:tcBorders>
+              <w:top w:val="single" w:sz="6" w:space="0" w:color="000000"/>
+              <w:left w:val="single" w:sz="6" w:space="0" w:color="000000"/>
+              <w:bottom w:val="single" w:sz="6" w:space="0" w:color="000000"/>
+              <w:right w:val="single" w:sz="6" w:space="0" w:color="000000"/>
+            </w:tcBorders>
+            <w:tcMar>
+              <w:top w:w="0" w:type="dxa"/>
+              <w:left w:w="120" w:type="dxa"/>
+              <w:bottom w:w="0" w:type="dxa"/>
+              <w:right w:w="120" w:type="dxa"/>
+            </w:tcMar>
+          </w:tcPr>
+          <w:p>
+            <w:pPr>
+              <w:spacing w:line="0" w:lineRule="atLeast"/>
+              <w:rPr>
+                <w:rFonts w:ascii="Arial" w:hAnsi="Arial" w:cs="Arial"/>
+                <w:color w:val="000000"/>
+              </w:rPr>
+            </w:pPr>
+            <w:r>
+              <w:rPr>
+                <w:rFonts w:ascii="Arial" w:hAnsi="Arial" w:cs="Arial"/>
+                <w:color w:val="000000"/>
+              </w:rPr>
+              <w:lastRenderedPageBreak/>
               <w:t>Estimación</w:t>
             </w:r>
           </w:p>
@@ -2721,15 +2276,16 @@
             <w:pPr>
               <w:spacing w:line="0" w:lineRule="atLeast"/>
               <w:rPr>
-                <w:rFonts w:ascii="Arial" w:hAnsi="Arial" w:cs="Times New Roman"/>
-                <w:color w:val="000000"/>
-              </w:rPr>
-            </w:pPr>
-            <w:r>
-              <w:rPr>
-                <w:rFonts w:ascii="Arial" w:hAnsi="Arial" w:cs="Times New Roman"/>
-                <w:color w:val="000000"/>
-              </w:rPr>
+                <w:rFonts w:ascii="Arial" w:hAnsi="Arial" w:cs="Arial"/>
+                <w:color w:val="000000"/>
+              </w:rPr>
+            </w:pPr>
+            <w:r>
+              <w:rPr>
+                <w:rFonts w:ascii="Arial" w:hAnsi="Arial" w:cs="Arial"/>
+                <w:color w:val="000000"/>
+              </w:rPr>
+              <w:lastRenderedPageBreak/>
               <w:t>Archivos corruptos.</w:t>
             </w:r>
           </w:p>
@@ -2754,13 +2310,13 @@
             <w:pPr>
               <w:spacing w:line="0" w:lineRule="atLeast"/>
               <w:rPr>
-                <w:rFonts w:ascii="Arial" w:hAnsi="Arial" w:cs="Times New Roman"/>
-                <w:color w:val="000000"/>
-              </w:rPr>
-            </w:pPr>
-            <w:r>
-              <w:rPr>
-                <w:rFonts w:ascii="Arial" w:hAnsi="Arial" w:cs="Times New Roman"/>
+                <w:rFonts w:ascii="Arial" w:hAnsi="Arial" w:cs="Arial"/>
+                <w:color w:val="000000"/>
+              </w:rPr>
+            </w:pPr>
+            <w:r>
+              <w:rPr>
+                <w:rFonts w:ascii="Arial" w:hAnsi="Arial" w:cs="Arial"/>
                 <w:color w:val="000000"/>
               </w:rPr>
               <w:t>Proyecto.</w:t>
@@ -2787,13 +2343,13 @@
             <w:pPr>
               <w:spacing w:line="0" w:lineRule="atLeast"/>
               <w:rPr>
-                <w:rFonts w:ascii="Arial" w:hAnsi="Arial" w:cs="Times New Roman"/>
-                <w:color w:val="000000"/>
-              </w:rPr>
-            </w:pPr>
-            <w:r>
-              <w:rPr>
-                <w:rFonts w:ascii="Arial" w:hAnsi="Arial" w:cs="Times New Roman"/>
+                <w:rFonts w:ascii="Arial" w:hAnsi="Arial" w:cs="Arial"/>
+                <w:color w:val="000000"/>
+              </w:rPr>
+            </w:pPr>
+            <w:r>
+              <w:rPr>
+                <w:rFonts w:ascii="Arial" w:hAnsi="Arial" w:cs="Arial"/>
                 <w:color w:val="000000"/>
               </w:rPr>
               <w:t>Los archivos del proyecto presentan errores incorregibles por fallos en el sistema.</w:t>
@@ -2820,13 +2376,13 @@
             <w:pPr>
               <w:spacing w:line="0" w:lineRule="atLeast"/>
               <w:rPr>
-                <w:rFonts w:ascii="Arial" w:hAnsi="Arial" w:cs="Times New Roman"/>
-                <w:color w:val="000000"/>
-              </w:rPr>
-            </w:pPr>
-            <w:r>
-              <w:rPr>
-                <w:rFonts w:ascii="Arial" w:hAnsi="Arial" w:cs="Times New Roman"/>
+                <w:rFonts w:ascii="Arial" w:hAnsi="Arial" w:cs="Arial"/>
+                <w:color w:val="000000"/>
+              </w:rPr>
+            </w:pPr>
+            <w:r>
+              <w:rPr>
+                <w:rFonts w:ascii="Arial" w:hAnsi="Arial" w:cs="Arial"/>
                 <w:color w:val="000000"/>
               </w:rPr>
               <w:t>30%</w:t>
@@ -2853,13 +2409,13 @@
             <w:pPr>
               <w:spacing w:line="0" w:lineRule="atLeast"/>
               <w:rPr>
-                <w:rFonts w:ascii="Arial" w:hAnsi="Arial" w:cs="Times New Roman"/>
-                <w:color w:val="000000"/>
-              </w:rPr>
-            </w:pPr>
-            <w:r>
-              <w:rPr>
-                <w:rFonts w:ascii="Arial" w:hAnsi="Arial" w:cs="Times New Roman"/>
+                <w:rFonts w:ascii="Arial" w:hAnsi="Arial" w:cs="Arial"/>
+                <w:color w:val="000000"/>
+              </w:rPr>
+            </w:pPr>
+            <w:r>
+              <w:rPr>
+                <w:rFonts w:ascii="Arial" w:hAnsi="Arial" w:cs="Arial"/>
                 <w:color w:val="000000"/>
               </w:rPr>
               <w:t>Serio</w:t>
@@ -2885,13 +2441,13 @@
           <w:p>
             <w:pPr>
               <w:rPr>
-                <w:rFonts w:ascii="Arial" w:hAnsi="Arial" w:cs="Times New Roman"/>
-                <w:color w:val="000000"/>
-              </w:rPr>
-            </w:pPr>
-            <w:r>
-              <w:rPr>
-                <w:rFonts w:ascii="Arial" w:hAnsi="Arial" w:cs="Times New Roman"/>
+                <w:rFonts w:ascii="Arial" w:hAnsi="Arial" w:cs="Arial"/>
+                <w:color w:val="000000"/>
+              </w:rPr>
+            </w:pPr>
+            <w:r>
+              <w:rPr>
+                <w:rFonts w:ascii="Arial" w:hAnsi="Arial" w:cs="Arial"/>
                 <w:color w:val="000000"/>
               </w:rPr>
               <w:t xml:space="preserve">Preventivo: Mantener el software que se utiliza actualizado. </w:t>
@@ -2900,13 +2456,13 @@
           <w:p>
             <w:pPr>
               <w:rPr>
-                <w:rFonts w:ascii="Arial" w:hAnsi="Arial" w:cs="Times New Roman"/>
-                <w:color w:val="000000"/>
-              </w:rPr>
-            </w:pPr>
-            <w:r>
-              <w:rPr>
-                <w:rFonts w:ascii="Arial" w:hAnsi="Arial" w:cs="Times New Roman"/>
+                <w:rFonts w:ascii="Arial" w:hAnsi="Arial" w:cs="Arial"/>
+                <w:color w:val="000000"/>
+              </w:rPr>
+            </w:pPr>
+            <w:r>
+              <w:rPr>
+                <w:rFonts w:ascii="Arial" w:hAnsi="Arial" w:cs="Arial"/>
                 <w:color w:val="000000"/>
               </w:rPr>
               <w:t>Minimización: Realizar una copia de seguridad todos los días.</w:t>
@@ -2915,13 +2471,13 @@
           <w:p>
             <w:pPr>
               <w:rPr>
-                <w:rFonts w:ascii="Arial" w:hAnsi="Arial" w:cs="Times New Roman"/>
-                <w:color w:val="000000"/>
-              </w:rPr>
-            </w:pPr>
-            <w:r>
-              <w:rPr>
-                <w:rFonts w:ascii="Arial" w:hAnsi="Arial" w:cs="Times New Roman"/>
+                <w:rFonts w:ascii="Arial" w:hAnsi="Arial" w:cs="Arial"/>
+                <w:color w:val="000000"/>
+              </w:rPr>
+            </w:pPr>
+            <w:r>
+              <w:rPr>
+                <w:rFonts w:ascii="Arial" w:hAnsi="Arial" w:cs="Arial"/>
                 <w:color w:val="000000"/>
               </w:rPr>
               <w:t>Contención: Restaurar los archivos.</w:t>
@@ -2948,13 +2504,13 @@
             <w:pPr>
               <w:spacing w:line="0" w:lineRule="atLeast"/>
               <w:rPr>
-                <w:rFonts w:ascii="Arial" w:hAnsi="Arial" w:cs="Times New Roman"/>
-                <w:color w:val="000000"/>
-              </w:rPr>
-            </w:pPr>
-            <w:r>
-              <w:rPr>
-                <w:rFonts w:ascii="Arial" w:hAnsi="Arial" w:cs="Times New Roman"/>
+                <w:rFonts w:ascii="Arial" w:hAnsi="Arial" w:cs="Arial"/>
+                <w:color w:val="000000"/>
+              </w:rPr>
+            </w:pPr>
+            <w:r>
+              <w:rPr>
+                <w:rFonts w:ascii="Arial" w:hAnsi="Arial" w:cs="Arial"/>
                 <w:color w:val="000000"/>
               </w:rPr>
               <w:t>Tecnología.</w:t>
@@ -2983,13 +2539,13 @@
             <w:pPr>
               <w:spacing w:line="0" w:lineRule="atLeast"/>
               <w:rPr>
-                <w:rFonts w:ascii="Arial" w:hAnsi="Arial" w:cs="Times New Roman"/>
-                <w:color w:val="000000"/>
-              </w:rPr>
-            </w:pPr>
-            <w:r>
-              <w:rPr>
-                <w:rFonts w:ascii="Arial" w:hAnsi="Arial" w:cs="Times New Roman"/>
+                <w:rFonts w:ascii="Arial" w:hAnsi="Arial" w:cs="Arial"/>
+                <w:color w:val="000000"/>
+              </w:rPr>
+            </w:pPr>
+            <w:r>
+              <w:rPr>
+                <w:rFonts w:ascii="Arial" w:hAnsi="Arial" w:cs="Arial"/>
                 <w:color w:val="000000"/>
               </w:rPr>
               <w:t>Comunicación limitada.</w:t>
@@ -3016,13 +2572,13 @@
             <w:pPr>
               <w:spacing w:line="0" w:lineRule="atLeast"/>
               <w:rPr>
-                <w:rFonts w:ascii="Arial" w:hAnsi="Arial" w:cs="Times New Roman"/>
-                <w:color w:val="000000"/>
-              </w:rPr>
-            </w:pPr>
-            <w:r>
-              <w:rPr>
-                <w:rFonts w:ascii="Arial" w:hAnsi="Arial" w:cs="Times New Roman"/>
+                <w:rFonts w:ascii="Arial" w:hAnsi="Arial" w:cs="Arial"/>
+                <w:color w:val="000000"/>
+              </w:rPr>
+            </w:pPr>
+            <w:r>
+              <w:rPr>
+                <w:rFonts w:ascii="Arial" w:hAnsi="Arial" w:cs="Arial"/>
                 <w:color w:val="000000"/>
               </w:rPr>
               <w:t>Proyecto, empresa.</w:t>
@@ -3049,13 +2605,13 @@
             <w:pPr>
               <w:spacing w:line="0" w:lineRule="atLeast"/>
               <w:rPr>
-                <w:rFonts w:ascii="Arial" w:hAnsi="Arial" w:cs="Times New Roman"/>
-                <w:color w:val="000000"/>
-              </w:rPr>
-            </w:pPr>
-            <w:r>
-              <w:rPr>
-                <w:rFonts w:ascii="Arial" w:hAnsi="Arial" w:cs="Times New Roman"/>
+                <w:rFonts w:ascii="Arial" w:hAnsi="Arial" w:cs="Arial"/>
+                <w:color w:val="000000"/>
+              </w:rPr>
+            </w:pPr>
+            <w:r>
+              <w:rPr>
+                <w:rFonts w:ascii="Arial" w:hAnsi="Arial" w:cs="Arial"/>
                 <w:color w:val="000000"/>
               </w:rPr>
               <w:t>El equipo de trabajo no tiene acceso a Internet, y por esta razón no existe comunicación con el equipo de trabajo.</w:t>
@@ -3082,13 +2638,13 @@
             <w:pPr>
               <w:spacing w:line="0" w:lineRule="atLeast"/>
               <w:rPr>
-                <w:rFonts w:ascii="Arial" w:hAnsi="Arial" w:cs="Times New Roman"/>
-                <w:color w:val="000000"/>
-              </w:rPr>
-            </w:pPr>
-            <w:r>
-              <w:rPr>
-                <w:rFonts w:ascii="Arial" w:hAnsi="Arial" w:cs="Times New Roman"/>
+                <w:rFonts w:ascii="Arial" w:hAnsi="Arial" w:cs="Arial"/>
+                <w:color w:val="000000"/>
+              </w:rPr>
+            </w:pPr>
+            <w:r>
+              <w:rPr>
+                <w:rFonts w:ascii="Arial" w:hAnsi="Arial" w:cs="Arial"/>
                 <w:color w:val="000000"/>
               </w:rPr>
               <w:t>10%</w:t>
@@ -3115,13 +2671,13 @@
             <w:pPr>
               <w:spacing w:line="0" w:lineRule="atLeast"/>
               <w:rPr>
-                <w:rFonts w:ascii="Arial" w:hAnsi="Arial" w:cs="Times New Roman"/>
-                <w:color w:val="000000"/>
-              </w:rPr>
-            </w:pPr>
-            <w:r>
-              <w:rPr>
-                <w:rFonts w:ascii="Arial" w:hAnsi="Arial" w:cs="Times New Roman"/>
+                <w:rFonts w:ascii="Arial" w:hAnsi="Arial" w:cs="Arial"/>
+                <w:color w:val="000000"/>
+              </w:rPr>
+            </w:pPr>
+            <w:r>
+              <w:rPr>
+                <w:rFonts w:ascii="Arial" w:hAnsi="Arial" w:cs="Arial"/>
                 <w:color w:val="000000"/>
               </w:rPr>
               <w:t>Moderada</w:t>
@@ -3147,13 +2703,13 @@
           <w:p>
             <w:pPr>
               <w:rPr>
-                <w:rFonts w:ascii="Arial" w:hAnsi="Arial" w:cs="Times New Roman"/>
-                <w:color w:val="000000"/>
-              </w:rPr>
-            </w:pPr>
-            <w:r>
-              <w:rPr>
-                <w:rFonts w:ascii="Arial" w:hAnsi="Arial" w:cs="Times New Roman"/>
+                <w:rFonts w:ascii="Arial" w:hAnsi="Arial" w:cs="Arial"/>
+                <w:color w:val="000000"/>
+              </w:rPr>
+            </w:pPr>
+            <w:r>
+              <w:rPr>
+                <w:rFonts w:ascii="Arial" w:hAnsi="Arial" w:cs="Arial"/>
                 <w:color w:val="000000"/>
               </w:rPr>
               <w:t xml:space="preserve">Preventivo: Establecer cuáles serán los diferentes medios de comunicación con el equipo de trabajo. </w:t>
@@ -3162,13 +2718,13 @@
           <w:p>
             <w:pPr>
               <w:rPr>
-                <w:rFonts w:ascii="Arial" w:hAnsi="Arial" w:cs="Times New Roman"/>
-                <w:color w:val="000000"/>
-              </w:rPr>
-            </w:pPr>
-            <w:r>
-              <w:rPr>
-                <w:rFonts w:ascii="Arial" w:hAnsi="Arial" w:cs="Times New Roman"/>
+                <w:rFonts w:ascii="Arial" w:hAnsi="Arial" w:cs="Arial"/>
+                <w:color w:val="000000"/>
+              </w:rPr>
+            </w:pPr>
+            <w:r>
+              <w:rPr>
+                <w:rFonts w:ascii="Arial" w:hAnsi="Arial" w:cs="Arial"/>
                 <w:color w:val="000000"/>
               </w:rPr>
               <w:t>Minimización: Realizar mantenimiento a los equipos de telecomunicación.</w:t>
@@ -3177,13 +2733,13 @@
           <w:p>
             <w:pPr>
               <w:rPr>
-                <w:rFonts w:ascii="Arial" w:hAnsi="Arial" w:cs="Times New Roman"/>
-                <w:color w:val="000000"/>
-              </w:rPr>
-            </w:pPr>
-            <w:r>
-              <w:rPr>
-                <w:rFonts w:ascii="Arial" w:hAnsi="Arial" w:cs="Times New Roman"/>
+                <w:rFonts w:ascii="Arial" w:hAnsi="Arial" w:cs="Arial"/>
+                <w:color w:val="000000"/>
+              </w:rPr>
+            </w:pPr>
+            <w:r>
+              <w:rPr>
+                <w:rFonts w:ascii="Arial" w:hAnsi="Arial" w:cs="Arial"/>
                 <w:color w:val="000000"/>
               </w:rPr>
               <w:t>Contención: Utilizar otro medio de comunicación.</w:t>
@@ -3210,13 +2766,13 @@
             <w:pPr>
               <w:spacing w:line="0" w:lineRule="atLeast"/>
               <w:rPr>
-                <w:rFonts w:ascii="Arial" w:hAnsi="Arial" w:cs="Times New Roman"/>
-                <w:color w:val="000000"/>
-              </w:rPr>
-            </w:pPr>
-            <w:r>
-              <w:rPr>
-                <w:rFonts w:ascii="Arial" w:hAnsi="Arial" w:cs="Times New Roman"/>
+                <w:rFonts w:ascii="Arial" w:hAnsi="Arial" w:cs="Arial"/>
+                <w:color w:val="000000"/>
+              </w:rPr>
+            </w:pPr>
+            <w:r>
+              <w:rPr>
+                <w:rFonts w:ascii="Arial" w:hAnsi="Arial" w:cs="Arial"/>
                 <w:color w:val="000000"/>
               </w:rPr>
               <w:t>Tecnología.</w:t>
@@ -3228,17 +2784,507 @@
     <w:p>
       <w:pPr>
         <w:rPr>
-          <w:rFonts w:ascii="Times" w:eastAsia="Times New Roman" w:hAnsi="Times" w:cs="Times New Roman"/>
-          <w:sz w:val="20"/>
-          <w:szCs w:val="20"/>
+          <w:rFonts w:ascii="Arial" w:eastAsia="Times New Roman" w:hAnsi="Arial" w:cs="Arial"/>
         </w:rPr>
       </w:pPr>
     </w:p>
-    <w:p/>
-    <w:p/>
+    <w:p>
+      <w:pPr>
+        <w:rPr>
+          <w:rFonts w:ascii="Arial" w:hAnsi="Arial" w:cs="Arial"/>
+        </w:rPr>
+      </w:pPr>
+    </w:p>
+    <w:p>
+      <w:pPr>
+        <w:rPr>
+          <w:rFonts w:ascii="Arial" w:hAnsi="Arial" w:cs="Arial"/>
+        </w:rPr>
+      </w:pPr>
+    </w:p>
+    <w:p>
+      <w:pPr>
+        <w:spacing w:line="276" w:lineRule="auto"/>
+        <w:jc w:val="center"/>
+        <w:rPr>
+          <w:rFonts w:ascii="Arial" w:hAnsi="Arial" w:cs="Arial"/>
+          <w:sz w:val="28"/>
+        </w:rPr>
+      </w:pPr>
+      <w:r>
+        <w:rPr>
+          <w:rFonts w:ascii="Arial" w:hAnsi="Arial" w:cs="Arial"/>
+          <w:b/>
+          <w:color w:val="000000"/>
+          <w:sz w:val="28"/>
+        </w:rPr>
+        <w:lastRenderedPageBreak/>
+        <w:t xml:space="preserve">Análisis de Viabilidad y factibilidad </w:t>
+      </w:r>
+    </w:p>
+    <w:p>
+      <w:pPr>
+        <w:numPr>
+          <w:ilvl w:val="0"/>
+          <w:numId w:val="1"/>
+        </w:numPr>
+        <w:spacing w:line="276" w:lineRule="auto"/>
+        <w:jc w:val="both"/>
+        <w:textAlignment w:val="baseline"/>
+        <w:rPr>
+          <w:rFonts w:ascii="Arial" w:hAnsi="Arial" w:cs="Arial"/>
+          <w:b/>
+          <w:bCs/>
+          <w:color w:val="000000"/>
+        </w:rPr>
+      </w:pPr>
+      <w:r>
+        <w:rPr>
+          <w:rFonts w:ascii="Arial" w:hAnsi="Arial" w:cs="Arial"/>
+          <w:b/>
+          <w:bCs/>
+          <w:color w:val="000000"/>
+        </w:rPr>
+        <w:t>Técnica</w:t>
+      </w:r>
+    </w:p>
+    <w:p>
+      <w:pPr>
+        <w:spacing w:line="276" w:lineRule="auto"/>
+        <w:jc w:val="both"/>
+        <w:rPr>
+          <w:rFonts w:ascii="Arial" w:hAnsi="Arial" w:cs="Arial"/>
+          <w:color w:val="333333"/>
+          <w:shd w:val="clear" w:color="auto" w:fill="FFFFFF"/>
+        </w:rPr>
+      </w:pPr>
+      <w:r>
+        <w:rPr>
+          <w:rFonts w:ascii="Arial" w:hAnsi="Arial" w:cs="Arial"/>
+          <w:color w:val="333333"/>
+          <w:shd w:val="clear" w:color="auto" w:fill="FFFFFF"/>
+        </w:rPr>
+        <w:t>El sistema a desarrollar estará basado en el lenguaje de programación “java” y soportado con una máquina virtual que puede ser ejecutada en cualquier sistema operativo las operaciones con datos serán contenidas por el si</w:t>
+      </w:r>
+      <w:r>
+        <w:rPr>
+          <w:rFonts w:ascii="Arial" w:hAnsi="Arial" w:cs="Arial"/>
+          <w:color w:val="333333"/>
+          <w:shd w:val="clear" w:color="auto" w:fill="FFFFFF"/>
+        </w:rPr>
+        <w:t>stema gestor de base de datos “MyS</w:t>
+      </w:r>
+      <w:r>
+        <w:rPr>
+          <w:rFonts w:ascii="Arial" w:hAnsi="Arial" w:cs="Arial"/>
+          <w:color w:val="333333"/>
+          <w:shd w:val="clear" w:color="auto" w:fill="FFFFFF"/>
+        </w:rPr>
+        <w:t>ql”, por lo tanto con los amplios conocimientos del equipo de trabajo y la empresa en general se determina que se cuenta con los requerimientos  necesarios para poder realizar el proyecto.</w:t>
+      </w:r>
+    </w:p>
+    <w:p>
+      <w:pPr>
+        <w:spacing w:line="276" w:lineRule="auto"/>
+        <w:jc w:val="both"/>
+        <w:rPr>
+          <w:rFonts w:ascii="Arial" w:hAnsi="Arial" w:cs="Arial"/>
+          <w:color w:val="333333"/>
+          <w:shd w:val="clear" w:color="auto" w:fill="FFFFFF"/>
+        </w:rPr>
+      </w:pPr>
+      <w:r>
+        <w:rPr>
+          <w:rFonts w:ascii="Arial" w:hAnsi="Arial" w:cs="Arial"/>
+          <w:color w:val="333333"/>
+          <w:shd w:val="clear" w:color="auto" w:fill="FFFFFF"/>
+        </w:rPr>
+        <w:t>El equipo de trabajo estará conformado</w:t>
+      </w:r>
+      <w:bookmarkStart w:id="0" w:name="_GoBack"/>
+      <w:bookmarkEnd w:id="0"/>
+      <w:r>
+        <w:rPr>
+          <w:rFonts w:ascii="Arial" w:hAnsi="Arial" w:cs="Arial"/>
+          <w:color w:val="333333"/>
+          <w:shd w:val="clear" w:color="auto" w:fill="FFFFFF"/>
+        </w:rPr>
+        <w:t xml:space="preserve"> por personas calificadas para este tipo de proyecto los cual se anexa una breve información de los mismos: </w:t>
+      </w:r>
+    </w:p>
+    <w:p>
+      <w:pPr>
+        <w:spacing w:line="276" w:lineRule="auto"/>
+        <w:jc w:val="both"/>
+        <w:rPr>
+          <w:rFonts w:ascii="Arial" w:hAnsi="Arial" w:cs="Arial"/>
+        </w:rPr>
+      </w:pPr>
+      <w:r>
+        <w:rPr>
+          <w:rFonts w:ascii="Arial" w:hAnsi="Arial" w:cs="Arial"/>
+          <w:color w:val="000000"/>
+        </w:rPr>
+        <w:t>Después de aplicar un examen básico a nuestro equipo de trabajo, se observó que la empresa cuenta con el conocimiento necesario para poder realizar el proyecto.</w:t>
+      </w:r>
+    </w:p>
+    <w:p>
+      <w:pPr>
+        <w:spacing w:line="276" w:lineRule="auto"/>
+        <w:jc w:val="both"/>
+        <w:rPr>
+          <w:rFonts w:ascii="Arial" w:hAnsi="Arial" w:cs="Arial"/>
+        </w:rPr>
+      </w:pPr>
+      <w:r>
+        <w:rPr>
+          <w:rFonts w:ascii="Arial" w:hAnsi="Arial" w:cs="Arial"/>
+          <w:color w:val="333333"/>
+          <w:shd w:val="clear" w:color="auto" w:fill="FFFFFF"/>
+        </w:rPr>
+        <w:t>Actualmente el equipo está conformado por personas que cumplen los requisitos para realizar este proyecto, ya que se tienen conocimientos en:</w:t>
+      </w:r>
+    </w:p>
+    <w:p>
+      <w:pPr>
+        <w:numPr>
+          <w:ilvl w:val="0"/>
+          <w:numId w:val="6"/>
+        </w:numPr>
+        <w:shd w:val="clear" w:color="auto" w:fill="FFFFFF"/>
+        <w:spacing w:line="276" w:lineRule="auto"/>
+        <w:jc w:val="both"/>
+        <w:textAlignment w:val="baseline"/>
+        <w:rPr>
+          <w:rFonts w:ascii="Arial" w:hAnsi="Arial" w:cs="Arial"/>
+          <w:color w:val="333333"/>
+        </w:rPr>
+      </w:pPr>
+      <w:r>
+        <w:rPr>
+          <w:rFonts w:ascii="Arial" w:hAnsi="Arial" w:cs="Arial"/>
+          <w:color w:val="333333"/>
+          <w:shd w:val="clear" w:color="auto" w:fill="FFFFFF"/>
+        </w:rPr>
+        <w:t>Diseño y estructura de base de datos.</w:t>
+      </w:r>
+    </w:p>
+    <w:p>
+      <w:pPr>
+        <w:numPr>
+          <w:ilvl w:val="0"/>
+          <w:numId w:val="6"/>
+        </w:numPr>
+        <w:shd w:val="clear" w:color="auto" w:fill="FFFFFF"/>
+        <w:spacing w:line="276" w:lineRule="auto"/>
+        <w:jc w:val="both"/>
+        <w:textAlignment w:val="baseline"/>
+        <w:rPr>
+          <w:rFonts w:ascii="Arial" w:hAnsi="Arial" w:cs="Arial"/>
+          <w:color w:val="333333"/>
+        </w:rPr>
+      </w:pPr>
+      <w:r>
+        <w:rPr>
+          <w:rFonts w:ascii="Arial" w:hAnsi="Arial" w:cs="Arial"/>
+          <w:color w:val="333333"/>
+          <w:shd w:val="clear" w:color="auto" w:fill="FFFFFF"/>
+        </w:rPr>
+        <w:t>Conocimiento en SQL.</w:t>
+      </w:r>
+    </w:p>
+    <w:p>
+      <w:pPr>
+        <w:numPr>
+          <w:ilvl w:val="0"/>
+          <w:numId w:val="6"/>
+        </w:numPr>
+        <w:shd w:val="clear" w:color="auto" w:fill="FFFFFF"/>
+        <w:spacing w:line="276" w:lineRule="auto"/>
+        <w:jc w:val="both"/>
+        <w:textAlignment w:val="baseline"/>
+        <w:rPr>
+          <w:rFonts w:ascii="Arial" w:hAnsi="Arial" w:cs="Arial"/>
+          <w:color w:val="333333"/>
+        </w:rPr>
+      </w:pPr>
+      <w:r>
+        <w:rPr>
+          <w:rFonts w:ascii="Arial" w:hAnsi="Arial" w:cs="Arial"/>
+          <w:color w:val="333333"/>
+          <w:shd w:val="clear" w:color="auto" w:fill="FFFFFF"/>
+        </w:rPr>
+        <w:t>Conocimientos de programación en Java.</w:t>
+      </w:r>
+    </w:p>
+    <w:p>
+      <w:pPr>
+        <w:numPr>
+          <w:ilvl w:val="0"/>
+          <w:numId w:val="6"/>
+        </w:numPr>
+        <w:shd w:val="clear" w:color="auto" w:fill="FFFFFF"/>
+        <w:spacing w:line="276" w:lineRule="auto"/>
+        <w:jc w:val="both"/>
+        <w:textAlignment w:val="baseline"/>
+        <w:rPr>
+          <w:rFonts w:ascii="Arial" w:hAnsi="Arial" w:cs="Arial"/>
+          <w:color w:val="333333"/>
+        </w:rPr>
+      </w:pPr>
+      <w:r>
+        <w:rPr>
+          <w:rFonts w:ascii="Arial" w:hAnsi="Arial" w:cs="Arial"/>
+          <w:color w:val="333333"/>
+          <w:shd w:val="clear" w:color="auto" w:fill="FFFFFF"/>
+        </w:rPr>
+        <w:t>Conocimientos de HTML 5, CSS.</w:t>
+      </w:r>
+    </w:p>
+    <w:p>
+      <w:pPr>
+        <w:spacing w:line="276" w:lineRule="auto"/>
+        <w:jc w:val="both"/>
+        <w:rPr>
+          <w:rFonts w:ascii="Arial" w:hAnsi="Arial" w:cs="Arial"/>
+          <w:color w:val="333333"/>
+          <w:shd w:val="clear" w:color="auto" w:fill="FFFFFF"/>
+        </w:rPr>
+      </w:pPr>
+      <w:r>
+        <w:rPr>
+          <w:rFonts w:ascii="Arial" w:hAnsi="Arial" w:cs="Arial"/>
+          <w:color w:val="333333"/>
+          <w:shd w:val="clear" w:color="auto" w:fill="FFFFFF"/>
+        </w:rPr>
+        <w:t xml:space="preserve">Por lo mencionado anteriormente existe factibilidad técnica para desarrollar el software </w:t>
+      </w:r>
+      <w:proofErr w:type="spellStart"/>
+      <w:r>
+        <w:rPr>
+          <w:rFonts w:ascii="Arial" w:hAnsi="Arial" w:cs="Arial"/>
+          <w:color w:val="333333"/>
+          <w:shd w:val="clear" w:color="auto" w:fill="FFFFFF"/>
+        </w:rPr>
+        <w:t>Umai</w:t>
+      </w:r>
+      <w:proofErr w:type="spellEnd"/>
+      <w:r>
+        <w:rPr>
+          <w:rFonts w:ascii="Arial" w:hAnsi="Arial" w:cs="Arial"/>
+          <w:color w:val="333333"/>
+          <w:shd w:val="clear" w:color="auto" w:fill="FFFFFF"/>
+        </w:rPr>
+        <w:t xml:space="preserve"> </w:t>
+      </w:r>
+      <w:proofErr w:type="spellStart"/>
+      <w:r>
+        <w:rPr>
+          <w:rFonts w:ascii="Arial" w:hAnsi="Arial" w:cs="Arial"/>
+          <w:color w:val="333333"/>
+          <w:shd w:val="clear" w:color="auto" w:fill="FFFFFF"/>
+        </w:rPr>
+        <w:t>System</w:t>
+      </w:r>
+      <w:proofErr w:type="spellEnd"/>
+      <w:r>
+        <w:rPr>
+          <w:rFonts w:ascii="Arial" w:hAnsi="Arial" w:cs="Arial"/>
+          <w:color w:val="333333"/>
+          <w:shd w:val="clear" w:color="auto" w:fill="FFFFFF"/>
+        </w:rPr>
+        <w:t>.</w:t>
+      </w:r>
+    </w:p>
+    <w:p>
+      <w:pPr>
+        <w:spacing w:line="276" w:lineRule="auto"/>
+        <w:jc w:val="both"/>
+        <w:rPr>
+          <w:rFonts w:ascii="Arial" w:hAnsi="Arial" w:cs="Arial"/>
+        </w:rPr>
+      </w:pPr>
+    </w:p>
+    <w:p>
+      <w:pPr>
+        <w:numPr>
+          <w:ilvl w:val="0"/>
+          <w:numId w:val="3"/>
+        </w:numPr>
+        <w:spacing w:line="276" w:lineRule="auto"/>
+        <w:jc w:val="both"/>
+        <w:textAlignment w:val="baseline"/>
+        <w:rPr>
+          <w:rFonts w:ascii="Arial" w:hAnsi="Arial" w:cs="Arial"/>
+          <w:b/>
+          <w:bCs/>
+          <w:color w:val="000000"/>
+        </w:rPr>
+      </w:pPr>
+      <w:r>
+        <w:rPr>
+          <w:rFonts w:ascii="Arial" w:hAnsi="Arial" w:cs="Arial"/>
+          <w:b/>
+          <w:bCs/>
+          <w:color w:val="000000"/>
+        </w:rPr>
+        <w:t>Económica</w:t>
+      </w:r>
+    </w:p>
+    <w:p>
+      <w:pPr>
+        <w:spacing w:line="276" w:lineRule="auto"/>
+        <w:jc w:val="both"/>
+        <w:rPr>
+          <w:rFonts w:ascii="Arial" w:hAnsi="Arial" w:cs="Arial"/>
+        </w:rPr>
+      </w:pPr>
+      <w:r>
+        <w:rPr>
+          <w:rFonts w:ascii="Arial" w:hAnsi="Arial" w:cs="Arial"/>
+        </w:rPr>
+        <w:t>Dentro del ámbito económico el proyecto se encuentra en estado factible, ya que en el análisis realizado sobre el coste-beneficio del proyecto, se ha encontrado que los costes, así como el tiempo de realización de actividades, se reducen de manera notoria, así también se ha encontrado que el retorno sobre la inversión del proyecto se recupera</w:t>
+      </w:r>
+      <w:r>
+        <w:rPr>
+          <w:rFonts w:ascii="Arial" w:hAnsi="Arial" w:cs="Arial"/>
+        </w:rPr>
+        <w:t>rá</w:t>
+      </w:r>
+      <w:r>
+        <w:rPr>
+          <w:rFonts w:ascii="Arial" w:hAnsi="Arial" w:cs="Arial"/>
+        </w:rPr>
+        <w:t xml:space="preserve"> en un plazo no tan largo, esto nos demuestra que el proyecto presentado es totalmente viable en cuestiones de costos. </w:t>
+      </w:r>
+    </w:p>
+    <w:p>
+      <w:pPr>
+        <w:spacing w:line="276" w:lineRule="auto"/>
+        <w:rPr>
+          <w:rFonts w:ascii="Arial" w:eastAsia="Times New Roman" w:hAnsi="Arial" w:cs="Arial"/>
+        </w:rPr>
+      </w:pPr>
+    </w:p>
+    <w:p>
+      <w:pPr>
+        <w:numPr>
+          <w:ilvl w:val="0"/>
+          <w:numId w:val="4"/>
+        </w:numPr>
+        <w:spacing w:line="276" w:lineRule="auto"/>
+        <w:jc w:val="both"/>
+        <w:textAlignment w:val="baseline"/>
+        <w:rPr>
+          <w:rFonts w:ascii="Arial" w:hAnsi="Arial" w:cs="Arial"/>
+          <w:b/>
+          <w:bCs/>
+          <w:color w:val="000000"/>
+        </w:rPr>
+      </w:pPr>
+      <w:r>
+        <w:rPr>
+          <w:rFonts w:ascii="Arial" w:hAnsi="Arial" w:cs="Arial"/>
+          <w:b/>
+          <w:bCs/>
+          <w:color w:val="000000"/>
+        </w:rPr>
+        <w:t>Operativa</w:t>
+      </w:r>
+    </w:p>
+    <w:p>
+      <w:pPr>
+        <w:spacing w:line="276" w:lineRule="auto"/>
+        <w:jc w:val="both"/>
+        <w:rPr>
+          <w:rFonts w:ascii="Arial" w:eastAsia="Times New Roman" w:hAnsi="Arial" w:cs="Arial"/>
+        </w:rPr>
+      </w:pPr>
+      <w:r>
+        <w:rPr>
+          <w:rFonts w:ascii="Arial" w:eastAsia="Times New Roman" w:hAnsi="Arial" w:cs="Arial"/>
+        </w:rPr>
+        <w:lastRenderedPageBreak/>
+        <w:t>El cliente solicito a nuestra empresa el desarrollo de una aplicación que le ayudara a la administración de su negocio, Necesita que los procesos por software se adapten a los actuales, se pregunto a las personas que operan los procesos dentro del negocio para así adaptar la aplicación y reducir tiempos y optimizar los procesos. Se ha dado el seguimiento por parte del cliente desde el análisis de requerimientos y se ha pedido la opinión de los empleados para el diseño y codificación de la aplicación, Mostrando un gran interés en utilizar el software para la optimización de los procesos que lleva a cabo en el negocio.</w:t>
+      </w:r>
+    </w:p>
+    <w:p>
+      <w:pPr>
+        <w:spacing w:line="276" w:lineRule="auto"/>
+        <w:jc w:val="both"/>
+        <w:rPr>
+          <w:rFonts w:ascii="Arial" w:eastAsia="Times New Roman" w:hAnsi="Arial" w:cs="Arial"/>
+        </w:rPr>
+      </w:pPr>
+      <w:r>
+        <w:rPr>
+          <w:rFonts w:ascii="Arial" w:eastAsia="Times New Roman" w:hAnsi="Arial" w:cs="Arial"/>
+        </w:rPr>
+        <w:t>Siendo un negocio que esta en su etapa inicial el contar con un software que ayude a la administración tanto para reducir costos como tiempos es una ventaja que se le ha comentado al cliente y por su parte expreso un agrado que hace que el software se desarrolle para adaptarse a los procesos que actualmente se realizan en el negocio.</w:t>
+      </w:r>
+    </w:p>
+    <w:p>
+      <w:pPr>
+        <w:spacing w:line="276" w:lineRule="auto"/>
+        <w:jc w:val="both"/>
+        <w:rPr>
+          <w:rFonts w:ascii="Arial" w:eastAsia="Times New Roman" w:hAnsi="Arial" w:cs="Arial"/>
+        </w:rPr>
+      </w:pPr>
+    </w:p>
+    <w:p>
+      <w:pPr>
+        <w:numPr>
+          <w:ilvl w:val="0"/>
+          <w:numId w:val="5"/>
+        </w:numPr>
+        <w:spacing w:line="276" w:lineRule="auto"/>
+        <w:jc w:val="both"/>
+        <w:textAlignment w:val="baseline"/>
+        <w:rPr>
+          <w:rFonts w:ascii="Arial" w:hAnsi="Arial" w:cs="Arial"/>
+          <w:b/>
+          <w:bCs/>
+          <w:color w:val="000000"/>
+        </w:rPr>
+      </w:pPr>
+      <w:r>
+        <w:rPr>
+          <w:rFonts w:ascii="Arial" w:hAnsi="Arial" w:cs="Arial"/>
+          <w:b/>
+          <w:bCs/>
+          <w:color w:val="000000"/>
+        </w:rPr>
+        <w:t>Legal</w:t>
+      </w:r>
+    </w:p>
+    <w:p>
+      <w:pPr>
+        <w:spacing w:line="276" w:lineRule="auto"/>
+        <w:rPr>
+          <w:rFonts w:ascii="Arial" w:eastAsia="Times New Roman" w:hAnsi="Arial" w:cs="Arial"/>
+        </w:rPr>
+      </w:pPr>
+    </w:p>
+    <w:p>
+      <w:pPr>
+        <w:spacing w:line="276" w:lineRule="auto"/>
+        <w:rPr>
+          <w:rFonts w:ascii="Arial" w:hAnsi="Arial" w:cs="Arial"/>
+        </w:rPr>
+      </w:pPr>
+    </w:p>
+    <w:p>
+      <w:pPr>
+        <w:spacing w:line="276" w:lineRule="auto"/>
+        <w:rPr>
+          <w:rFonts w:ascii="Arial" w:hAnsi="Arial" w:cs="Arial"/>
+        </w:rPr>
+      </w:pPr>
+    </w:p>
     <w:sectPr>
-      <w:headerReference w:type="default" r:id="rId7"/>
-      <w:footerReference w:type="default" r:id="rId8"/>
+      <w:headerReference w:type="default" r:id="rId8"/>
+      <w:footerReference w:type="default" r:id="rId9"/>
       <w:pgSz w:w="15840" w:h="12240" w:orient="landscape"/>
       <w:pgMar w:top="1701" w:right="1417" w:bottom="1701" w:left="1417" w:header="708" w:footer="708" w:gutter="0"/>
       <w:cols w:space="708"/>
@@ -3358,7 +3404,896 @@
       <w:t>Adriana Guadalupe Morales Mendoza</w:t>
     </w:r>
   </w:p>
+  <w:p>
+    <w:pPr>
+      <w:pStyle w:val="Encabezado"/>
+      <w:rPr>
+        <w:rFonts w:ascii="Century Gothic" w:hAnsi="Century Gothic"/>
+      </w:rPr>
+    </w:pPr>
+  </w:p>
 </w:hdr>
+</file>
+
+<file path=word/numbering.xml><?xml version="1.0" encoding="utf-8"?>
+<w:numbering xmlns:wpc="http://schemas.microsoft.com/office/word/2010/wordprocessingCanvas" xmlns:mo="http://schemas.microsoft.com/office/mac/office/2008/main" xmlns:mc="http://schemas.openxmlformats.org/markup-compatibility/2006" xmlns:mv="urn:schemas-microsoft-com:mac:vml" xmlns:o="urn:schemas-microsoft-com:office:office" xmlns:r="http://schemas.openxmlformats.org/officeDocument/2006/relationships" xmlns:m="http://schemas.openxmlformats.org/officeDocument/2006/math" xmlns:v="urn:schemas-microsoft-com:vml" xmlns:wp14="http://schemas.microsoft.com/office/word/2010/wordprocessingDrawing" xmlns:wp="http://schemas.openxmlformats.org/drawingml/2006/wordprocessingDrawing" xmlns:w10="urn:schemas-microsoft-com:office:word" xmlns:w="http://schemas.openxmlformats.org/wordprocessingml/2006/main" xmlns:w14="http://schemas.microsoft.com/office/word/2010/wordml" xmlns:wpg="http://schemas.microsoft.com/office/word/2010/wordprocessingGroup" xmlns:wpi="http://schemas.microsoft.com/office/word/2010/wordprocessingInk" xmlns:wne="http://schemas.microsoft.com/office/word/2006/wordml" xmlns:wps="http://schemas.microsoft.com/office/word/2010/wordprocessingShape" mc:Ignorable="w14 wp14">
+  <w:abstractNum w:abstractNumId="0">
+    <w:nsid w:val="07032A0A"/>
+    <w:multiLevelType w:val="multilevel"/>
+    <w:tmpl w:val="D70430C2"/>
+    <w:lvl w:ilvl="0">
+      <w:start w:val="1"/>
+      <w:numFmt w:val="bullet"/>
+      <w:lvlText w:val=""/>
+      <w:lvlJc w:val="left"/>
+      <w:pPr>
+        <w:tabs>
+          <w:tab w:val="num" w:pos="720"/>
+        </w:tabs>
+        <w:ind w:left="720" w:hanging="360"/>
+      </w:pPr>
+      <w:rPr>
+        <w:rFonts w:ascii="Symbol" w:hAnsi="Symbol" w:hint="default"/>
+        <w:sz w:val="20"/>
+      </w:rPr>
+    </w:lvl>
+    <w:lvl w:ilvl="1" w:tentative="1">
+      <w:start w:val="1"/>
+      <w:numFmt w:val="bullet"/>
+      <w:lvlText w:val="o"/>
+      <w:lvlJc w:val="left"/>
+      <w:pPr>
+        <w:tabs>
+          <w:tab w:val="num" w:pos="1440"/>
+        </w:tabs>
+        <w:ind w:left="1440" w:hanging="360"/>
+      </w:pPr>
+      <w:rPr>
+        <w:rFonts w:ascii="Courier New" w:hAnsi="Courier New" w:hint="default"/>
+        <w:sz w:val="20"/>
+      </w:rPr>
+    </w:lvl>
+    <w:lvl w:ilvl="2" w:tentative="1">
+      <w:start w:val="1"/>
+      <w:numFmt w:val="bullet"/>
+      <w:lvlText w:val=""/>
+      <w:lvlJc w:val="left"/>
+      <w:pPr>
+        <w:tabs>
+          <w:tab w:val="num" w:pos="2160"/>
+        </w:tabs>
+        <w:ind w:left="2160" w:hanging="360"/>
+      </w:pPr>
+      <w:rPr>
+        <w:rFonts w:ascii="Wingdings" w:hAnsi="Wingdings" w:hint="default"/>
+        <w:sz w:val="20"/>
+      </w:rPr>
+    </w:lvl>
+    <w:lvl w:ilvl="3" w:tentative="1">
+      <w:start w:val="1"/>
+      <w:numFmt w:val="bullet"/>
+      <w:lvlText w:val=""/>
+      <w:lvlJc w:val="left"/>
+      <w:pPr>
+        <w:tabs>
+          <w:tab w:val="num" w:pos="2880"/>
+        </w:tabs>
+        <w:ind w:left="2880" w:hanging="360"/>
+      </w:pPr>
+      <w:rPr>
+        <w:rFonts w:ascii="Wingdings" w:hAnsi="Wingdings" w:hint="default"/>
+        <w:sz w:val="20"/>
+      </w:rPr>
+    </w:lvl>
+    <w:lvl w:ilvl="4" w:tentative="1">
+      <w:start w:val="1"/>
+      <w:numFmt w:val="bullet"/>
+      <w:lvlText w:val=""/>
+      <w:lvlJc w:val="left"/>
+      <w:pPr>
+        <w:tabs>
+          <w:tab w:val="num" w:pos="3600"/>
+        </w:tabs>
+        <w:ind w:left="3600" w:hanging="360"/>
+      </w:pPr>
+      <w:rPr>
+        <w:rFonts w:ascii="Wingdings" w:hAnsi="Wingdings" w:hint="default"/>
+        <w:sz w:val="20"/>
+      </w:rPr>
+    </w:lvl>
+    <w:lvl w:ilvl="5" w:tentative="1">
+      <w:start w:val="1"/>
+      <w:numFmt w:val="bullet"/>
+      <w:lvlText w:val=""/>
+      <w:lvlJc w:val="left"/>
+      <w:pPr>
+        <w:tabs>
+          <w:tab w:val="num" w:pos="4320"/>
+        </w:tabs>
+        <w:ind w:left="4320" w:hanging="360"/>
+      </w:pPr>
+      <w:rPr>
+        <w:rFonts w:ascii="Wingdings" w:hAnsi="Wingdings" w:hint="default"/>
+        <w:sz w:val="20"/>
+      </w:rPr>
+    </w:lvl>
+    <w:lvl w:ilvl="6" w:tentative="1">
+      <w:start w:val="1"/>
+      <w:numFmt w:val="bullet"/>
+      <w:lvlText w:val=""/>
+      <w:lvlJc w:val="left"/>
+      <w:pPr>
+        <w:tabs>
+          <w:tab w:val="num" w:pos="5040"/>
+        </w:tabs>
+        <w:ind w:left="5040" w:hanging="360"/>
+      </w:pPr>
+      <w:rPr>
+        <w:rFonts w:ascii="Wingdings" w:hAnsi="Wingdings" w:hint="default"/>
+        <w:sz w:val="20"/>
+      </w:rPr>
+    </w:lvl>
+    <w:lvl w:ilvl="7" w:tentative="1">
+      <w:start w:val="1"/>
+      <w:numFmt w:val="bullet"/>
+      <w:lvlText w:val=""/>
+      <w:lvlJc w:val="left"/>
+      <w:pPr>
+        <w:tabs>
+          <w:tab w:val="num" w:pos="5760"/>
+        </w:tabs>
+        <w:ind w:left="5760" w:hanging="360"/>
+      </w:pPr>
+      <w:rPr>
+        <w:rFonts w:ascii="Wingdings" w:hAnsi="Wingdings" w:hint="default"/>
+        <w:sz w:val="20"/>
+      </w:rPr>
+    </w:lvl>
+    <w:lvl w:ilvl="8" w:tentative="1">
+      <w:start w:val="1"/>
+      <w:numFmt w:val="bullet"/>
+      <w:lvlText w:val=""/>
+      <w:lvlJc w:val="left"/>
+      <w:pPr>
+        <w:tabs>
+          <w:tab w:val="num" w:pos="6480"/>
+        </w:tabs>
+        <w:ind w:left="6480" w:hanging="360"/>
+      </w:pPr>
+      <w:rPr>
+        <w:rFonts w:ascii="Wingdings" w:hAnsi="Wingdings" w:hint="default"/>
+        <w:sz w:val="20"/>
+      </w:rPr>
+    </w:lvl>
+  </w:abstractNum>
+  <w:abstractNum w:abstractNumId="1">
+    <w:nsid w:val="08276ECD"/>
+    <w:multiLevelType w:val="multilevel"/>
+    <w:tmpl w:val="F86E49FE"/>
+    <w:lvl w:ilvl="0">
+      <w:start w:val="1"/>
+      <w:numFmt w:val="bullet"/>
+      <w:lvlText w:val=""/>
+      <w:lvlJc w:val="left"/>
+      <w:pPr>
+        <w:tabs>
+          <w:tab w:val="num" w:pos="360"/>
+        </w:tabs>
+        <w:ind w:left="360" w:hanging="360"/>
+      </w:pPr>
+      <w:rPr>
+        <w:rFonts w:ascii="Symbol" w:hAnsi="Symbol" w:hint="default"/>
+        <w:sz w:val="20"/>
+      </w:rPr>
+    </w:lvl>
+    <w:lvl w:ilvl="1" w:tentative="1">
+      <w:start w:val="1"/>
+      <w:numFmt w:val="bullet"/>
+      <w:lvlText w:val="o"/>
+      <w:lvlJc w:val="left"/>
+      <w:pPr>
+        <w:tabs>
+          <w:tab w:val="num" w:pos="1080"/>
+        </w:tabs>
+        <w:ind w:left="1080" w:hanging="360"/>
+      </w:pPr>
+      <w:rPr>
+        <w:rFonts w:ascii="Courier New" w:hAnsi="Courier New" w:hint="default"/>
+        <w:sz w:val="20"/>
+      </w:rPr>
+    </w:lvl>
+    <w:lvl w:ilvl="2" w:tentative="1">
+      <w:start w:val="1"/>
+      <w:numFmt w:val="bullet"/>
+      <w:lvlText w:val=""/>
+      <w:lvlJc w:val="left"/>
+      <w:pPr>
+        <w:tabs>
+          <w:tab w:val="num" w:pos="1800"/>
+        </w:tabs>
+        <w:ind w:left="1800" w:hanging="360"/>
+      </w:pPr>
+      <w:rPr>
+        <w:rFonts w:ascii="Wingdings" w:hAnsi="Wingdings" w:hint="default"/>
+        <w:sz w:val="20"/>
+      </w:rPr>
+    </w:lvl>
+    <w:lvl w:ilvl="3" w:tentative="1">
+      <w:start w:val="1"/>
+      <w:numFmt w:val="bullet"/>
+      <w:lvlText w:val=""/>
+      <w:lvlJc w:val="left"/>
+      <w:pPr>
+        <w:tabs>
+          <w:tab w:val="num" w:pos="2520"/>
+        </w:tabs>
+        <w:ind w:left="2520" w:hanging="360"/>
+      </w:pPr>
+      <w:rPr>
+        <w:rFonts w:ascii="Wingdings" w:hAnsi="Wingdings" w:hint="default"/>
+        <w:sz w:val="20"/>
+      </w:rPr>
+    </w:lvl>
+    <w:lvl w:ilvl="4" w:tentative="1">
+      <w:start w:val="1"/>
+      <w:numFmt w:val="bullet"/>
+      <w:lvlText w:val=""/>
+      <w:lvlJc w:val="left"/>
+      <w:pPr>
+        <w:tabs>
+          <w:tab w:val="num" w:pos="3240"/>
+        </w:tabs>
+        <w:ind w:left="3240" w:hanging="360"/>
+      </w:pPr>
+      <w:rPr>
+        <w:rFonts w:ascii="Wingdings" w:hAnsi="Wingdings" w:hint="default"/>
+        <w:sz w:val="20"/>
+      </w:rPr>
+    </w:lvl>
+    <w:lvl w:ilvl="5" w:tentative="1">
+      <w:start w:val="1"/>
+      <w:numFmt w:val="bullet"/>
+      <w:lvlText w:val=""/>
+      <w:lvlJc w:val="left"/>
+      <w:pPr>
+        <w:tabs>
+          <w:tab w:val="num" w:pos="3960"/>
+        </w:tabs>
+        <w:ind w:left="3960" w:hanging="360"/>
+      </w:pPr>
+      <w:rPr>
+        <w:rFonts w:ascii="Wingdings" w:hAnsi="Wingdings" w:hint="default"/>
+        <w:sz w:val="20"/>
+      </w:rPr>
+    </w:lvl>
+    <w:lvl w:ilvl="6" w:tentative="1">
+      <w:start w:val="1"/>
+      <w:numFmt w:val="bullet"/>
+      <w:lvlText w:val=""/>
+      <w:lvlJc w:val="left"/>
+      <w:pPr>
+        <w:tabs>
+          <w:tab w:val="num" w:pos="4680"/>
+        </w:tabs>
+        <w:ind w:left="4680" w:hanging="360"/>
+      </w:pPr>
+      <w:rPr>
+        <w:rFonts w:ascii="Wingdings" w:hAnsi="Wingdings" w:hint="default"/>
+        <w:sz w:val="20"/>
+      </w:rPr>
+    </w:lvl>
+    <w:lvl w:ilvl="7" w:tentative="1">
+      <w:start w:val="1"/>
+      <w:numFmt w:val="bullet"/>
+      <w:lvlText w:val=""/>
+      <w:lvlJc w:val="left"/>
+      <w:pPr>
+        <w:tabs>
+          <w:tab w:val="num" w:pos="5400"/>
+        </w:tabs>
+        <w:ind w:left="5400" w:hanging="360"/>
+      </w:pPr>
+      <w:rPr>
+        <w:rFonts w:ascii="Wingdings" w:hAnsi="Wingdings" w:hint="default"/>
+        <w:sz w:val="20"/>
+      </w:rPr>
+    </w:lvl>
+    <w:lvl w:ilvl="8" w:tentative="1">
+      <w:start w:val="1"/>
+      <w:numFmt w:val="bullet"/>
+      <w:lvlText w:val=""/>
+      <w:lvlJc w:val="left"/>
+      <w:pPr>
+        <w:tabs>
+          <w:tab w:val="num" w:pos="6120"/>
+        </w:tabs>
+        <w:ind w:left="6120" w:hanging="360"/>
+      </w:pPr>
+      <w:rPr>
+        <w:rFonts w:ascii="Wingdings" w:hAnsi="Wingdings" w:hint="default"/>
+        <w:sz w:val="20"/>
+      </w:rPr>
+    </w:lvl>
+  </w:abstractNum>
+  <w:abstractNum w:abstractNumId="2">
+    <w:nsid w:val="0D5771BA"/>
+    <w:multiLevelType w:val="multilevel"/>
+    <w:tmpl w:val="9274E526"/>
+    <w:lvl w:ilvl="0">
+      <w:start w:val="1"/>
+      <w:numFmt w:val="bullet"/>
+      <w:lvlText w:val=""/>
+      <w:lvlJc w:val="left"/>
+      <w:pPr>
+        <w:tabs>
+          <w:tab w:val="num" w:pos="720"/>
+        </w:tabs>
+        <w:ind w:left="720" w:hanging="360"/>
+      </w:pPr>
+      <w:rPr>
+        <w:rFonts w:ascii="Symbol" w:hAnsi="Symbol" w:hint="default"/>
+        <w:sz w:val="20"/>
+      </w:rPr>
+    </w:lvl>
+    <w:lvl w:ilvl="1" w:tentative="1">
+      <w:start w:val="1"/>
+      <w:numFmt w:val="bullet"/>
+      <w:lvlText w:val="o"/>
+      <w:lvlJc w:val="left"/>
+      <w:pPr>
+        <w:tabs>
+          <w:tab w:val="num" w:pos="1440"/>
+        </w:tabs>
+        <w:ind w:left="1440" w:hanging="360"/>
+      </w:pPr>
+      <w:rPr>
+        <w:rFonts w:ascii="Courier New" w:hAnsi="Courier New" w:hint="default"/>
+        <w:sz w:val="20"/>
+      </w:rPr>
+    </w:lvl>
+    <w:lvl w:ilvl="2" w:tentative="1">
+      <w:start w:val="1"/>
+      <w:numFmt w:val="bullet"/>
+      <w:lvlText w:val=""/>
+      <w:lvlJc w:val="left"/>
+      <w:pPr>
+        <w:tabs>
+          <w:tab w:val="num" w:pos="2160"/>
+        </w:tabs>
+        <w:ind w:left="2160" w:hanging="360"/>
+      </w:pPr>
+      <w:rPr>
+        <w:rFonts w:ascii="Wingdings" w:hAnsi="Wingdings" w:hint="default"/>
+        <w:sz w:val="20"/>
+      </w:rPr>
+    </w:lvl>
+    <w:lvl w:ilvl="3" w:tentative="1">
+      <w:start w:val="1"/>
+      <w:numFmt w:val="bullet"/>
+      <w:lvlText w:val=""/>
+      <w:lvlJc w:val="left"/>
+      <w:pPr>
+        <w:tabs>
+          <w:tab w:val="num" w:pos="2880"/>
+        </w:tabs>
+        <w:ind w:left="2880" w:hanging="360"/>
+      </w:pPr>
+      <w:rPr>
+        <w:rFonts w:ascii="Wingdings" w:hAnsi="Wingdings" w:hint="default"/>
+        <w:sz w:val="20"/>
+      </w:rPr>
+    </w:lvl>
+    <w:lvl w:ilvl="4" w:tentative="1">
+      <w:start w:val="1"/>
+      <w:numFmt w:val="bullet"/>
+      <w:lvlText w:val=""/>
+      <w:lvlJc w:val="left"/>
+      <w:pPr>
+        <w:tabs>
+          <w:tab w:val="num" w:pos="3600"/>
+        </w:tabs>
+        <w:ind w:left="3600" w:hanging="360"/>
+      </w:pPr>
+      <w:rPr>
+        <w:rFonts w:ascii="Wingdings" w:hAnsi="Wingdings" w:hint="default"/>
+        <w:sz w:val="20"/>
+      </w:rPr>
+    </w:lvl>
+    <w:lvl w:ilvl="5" w:tentative="1">
+      <w:start w:val="1"/>
+      <w:numFmt w:val="bullet"/>
+      <w:lvlText w:val=""/>
+      <w:lvlJc w:val="left"/>
+      <w:pPr>
+        <w:tabs>
+          <w:tab w:val="num" w:pos="4320"/>
+        </w:tabs>
+        <w:ind w:left="4320" w:hanging="360"/>
+      </w:pPr>
+      <w:rPr>
+        <w:rFonts w:ascii="Wingdings" w:hAnsi="Wingdings" w:hint="default"/>
+        <w:sz w:val="20"/>
+      </w:rPr>
+    </w:lvl>
+    <w:lvl w:ilvl="6" w:tentative="1">
+      <w:start w:val="1"/>
+      <w:numFmt w:val="bullet"/>
+      <w:lvlText w:val=""/>
+      <w:lvlJc w:val="left"/>
+      <w:pPr>
+        <w:tabs>
+          <w:tab w:val="num" w:pos="5040"/>
+        </w:tabs>
+        <w:ind w:left="5040" w:hanging="360"/>
+      </w:pPr>
+      <w:rPr>
+        <w:rFonts w:ascii="Wingdings" w:hAnsi="Wingdings" w:hint="default"/>
+        <w:sz w:val="20"/>
+      </w:rPr>
+    </w:lvl>
+    <w:lvl w:ilvl="7" w:tentative="1">
+      <w:start w:val="1"/>
+      <w:numFmt w:val="bullet"/>
+      <w:lvlText w:val=""/>
+      <w:lvlJc w:val="left"/>
+      <w:pPr>
+        <w:tabs>
+          <w:tab w:val="num" w:pos="5760"/>
+        </w:tabs>
+        <w:ind w:left="5760" w:hanging="360"/>
+      </w:pPr>
+      <w:rPr>
+        <w:rFonts w:ascii="Wingdings" w:hAnsi="Wingdings" w:hint="default"/>
+        <w:sz w:val="20"/>
+      </w:rPr>
+    </w:lvl>
+    <w:lvl w:ilvl="8" w:tentative="1">
+      <w:start w:val="1"/>
+      <w:numFmt w:val="bullet"/>
+      <w:lvlText w:val=""/>
+      <w:lvlJc w:val="left"/>
+      <w:pPr>
+        <w:tabs>
+          <w:tab w:val="num" w:pos="6480"/>
+        </w:tabs>
+        <w:ind w:left="6480" w:hanging="360"/>
+      </w:pPr>
+      <w:rPr>
+        <w:rFonts w:ascii="Wingdings" w:hAnsi="Wingdings" w:hint="default"/>
+        <w:sz w:val="20"/>
+      </w:rPr>
+    </w:lvl>
+  </w:abstractNum>
+  <w:abstractNum w:abstractNumId="3">
+    <w:nsid w:val="46A13F76"/>
+    <w:multiLevelType w:val="multilevel"/>
+    <w:tmpl w:val="A6D8368E"/>
+    <w:lvl w:ilvl="0">
+      <w:start w:val="1"/>
+      <w:numFmt w:val="bullet"/>
+      <w:lvlText w:val=""/>
+      <w:lvlJc w:val="left"/>
+      <w:pPr>
+        <w:tabs>
+          <w:tab w:val="num" w:pos="720"/>
+        </w:tabs>
+        <w:ind w:left="720" w:hanging="360"/>
+      </w:pPr>
+      <w:rPr>
+        <w:rFonts w:ascii="Symbol" w:hAnsi="Symbol" w:hint="default"/>
+        <w:sz w:val="20"/>
+      </w:rPr>
+    </w:lvl>
+    <w:lvl w:ilvl="1" w:tentative="1">
+      <w:start w:val="1"/>
+      <w:numFmt w:val="bullet"/>
+      <w:lvlText w:val="o"/>
+      <w:lvlJc w:val="left"/>
+      <w:pPr>
+        <w:tabs>
+          <w:tab w:val="num" w:pos="1440"/>
+        </w:tabs>
+        <w:ind w:left="1440" w:hanging="360"/>
+      </w:pPr>
+      <w:rPr>
+        <w:rFonts w:ascii="Courier New" w:hAnsi="Courier New" w:hint="default"/>
+        <w:sz w:val="20"/>
+      </w:rPr>
+    </w:lvl>
+    <w:lvl w:ilvl="2" w:tentative="1">
+      <w:start w:val="1"/>
+      <w:numFmt w:val="bullet"/>
+      <w:lvlText w:val=""/>
+      <w:lvlJc w:val="left"/>
+      <w:pPr>
+        <w:tabs>
+          <w:tab w:val="num" w:pos="2160"/>
+        </w:tabs>
+        <w:ind w:left="2160" w:hanging="360"/>
+      </w:pPr>
+      <w:rPr>
+        <w:rFonts w:ascii="Wingdings" w:hAnsi="Wingdings" w:hint="default"/>
+        <w:sz w:val="20"/>
+      </w:rPr>
+    </w:lvl>
+    <w:lvl w:ilvl="3" w:tentative="1">
+      <w:start w:val="1"/>
+      <w:numFmt w:val="bullet"/>
+      <w:lvlText w:val=""/>
+      <w:lvlJc w:val="left"/>
+      <w:pPr>
+        <w:tabs>
+          <w:tab w:val="num" w:pos="2880"/>
+        </w:tabs>
+        <w:ind w:left="2880" w:hanging="360"/>
+      </w:pPr>
+      <w:rPr>
+        <w:rFonts w:ascii="Wingdings" w:hAnsi="Wingdings" w:hint="default"/>
+        <w:sz w:val="20"/>
+      </w:rPr>
+    </w:lvl>
+    <w:lvl w:ilvl="4" w:tentative="1">
+      <w:start w:val="1"/>
+      <w:numFmt w:val="bullet"/>
+      <w:lvlText w:val=""/>
+      <w:lvlJc w:val="left"/>
+      <w:pPr>
+        <w:tabs>
+          <w:tab w:val="num" w:pos="3600"/>
+        </w:tabs>
+        <w:ind w:left="3600" w:hanging="360"/>
+      </w:pPr>
+      <w:rPr>
+        <w:rFonts w:ascii="Wingdings" w:hAnsi="Wingdings" w:hint="default"/>
+        <w:sz w:val="20"/>
+      </w:rPr>
+    </w:lvl>
+    <w:lvl w:ilvl="5" w:tentative="1">
+      <w:start w:val="1"/>
+      <w:numFmt w:val="bullet"/>
+      <w:lvlText w:val=""/>
+      <w:lvlJc w:val="left"/>
+      <w:pPr>
+        <w:tabs>
+          <w:tab w:val="num" w:pos="4320"/>
+        </w:tabs>
+        <w:ind w:left="4320" w:hanging="360"/>
+      </w:pPr>
+      <w:rPr>
+        <w:rFonts w:ascii="Wingdings" w:hAnsi="Wingdings" w:hint="default"/>
+        <w:sz w:val="20"/>
+      </w:rPr>
+    </w:lvl>
+    <w:lvl w:ilvl="6" w:tentative="1">
+      <w:start w:val="1"/>
+      <w:numFmt w:val="bullet"/>
+      <w:lvlText w:val=""/>
+      <w:lvlJc w:val="left"/>
+      <w:pPr>
+        <w:tabs>
+          <w:tab w:val="num" w:pos="5040"/>
+        </w:tabs>
+        <w:ind w:left="5040" w:hanging="360"/>
+      </w:pPr>
+      <w:rPr>
+        <w:rFonts w:ascii="Wingdings" w:hAnsi="Wingdings" w:hint="default"/>
+        <w:sz w:val="20"/>
+      </w:rPr>
+    </w:lvl>
+    <w:lvl w:ilvl="7" w:tentative="1">
+      <w:start w:val="1"/>
+      <w:numFmt w:val="bullet"/>
+      <w:lvlText w:val=""/>
+      <w:lvlJc w:val="left"/>
+      <w:pPr>
+        <w:tabs>
+          <w:tab w:val="num" w:pos="5760"/>
+        </w:tabs>
+        <w:ind w:left="5760" w:hanging="360"/>
+      </w:pPr>
+      <w:rPr>
+        <w:rFonts w:ascii="Wingdings" w:hAnsi="Wingdings" w:hint="default"/>
+        <w:sz w:val="20"/>
+      </w:rPr>
+    </w:lvl>
+    <w:lvl w:ilvl="8" w:tentative="1">
+      <w:start w:val="1"/>
+      <w:numFmt w:val="bullet"/>
+      <w:lvlText w:val=""/>
+      <w:lvlJc w:val="left"/>
+      <w:pPr>
+        <w:tabs>
+          <w:tab w:val="num" w:pos="6480"/>
+        </w:tabs>
+        <w:ind w:left="6480" w:hanging="360"/>
+      </w:pPr>
+      <w:rPr>
+        <w:rFonts w:ascii="Wingdings" w:hAnsi="Wingdings" w:hint="default"/>
+        <w:sz w:val="20"/>
+      </w:rPr>
+    </w:lvl>
+  </w:abstractNum>
+  <w:abstractNum w:abstractNumId="4">
+    <w:nsid w:val="53F3684C"/>
+    <w:multiLevelType w:val="hybridMultilevel"/>
+    <w:tmpl w:val="ED905772"/>
+    <w:lvl w:ilvl="0" w:tplc="0C0A0003">
+      <w:start w:val="1"/>
+      <w:numFmt w:val="bullet"/>
+      <w:lvlText w:val="o"/>
+      <w:lvlJc w:val="left"/>
+      <w:pPr>
+        <w:ind w:left="1068" w:hanging="360"/>
+      </w:pPr>
+      <w:rPr>
+        <w:rFonts w:ascii="Courier New" w:hAnsi="Courier New" w:hint="default"/>
+      </w:rPr>
+    </w:lvl>
+    <w:lvl w:ilvl="1" w:tplc="0C0A0003" w:tentative="1">
+      <w:start w:val="1"/>
+      <w:numFmt w:val="bullet"/>
+      <w:lvlText w:val="o"/>
+      <w:lvlJc w:val="left"/>
+      <w:pPr>
+        <w:ind w:left="1788" w:hanging="360"/>
+      </w:pPr>
+      <w:rPr>
+        <w:rFonts w:ascii="Courier New" w:hAnsi="Courier New" w:hint="default"/>
+      </w:rPr>
+    </w:lvl>
+    <w:lvl w:ilvl="2" w:tplc="0C0A0005" w:tentative="1">
+      <w:start w:val="1"/>
+      <w:numFmt w:val="bullet"/>
+      <w:lvlText w:val=""/>
+      <w:lvlJc w:val="left"/>
+      <w:pPr>
+        <w:ind w:left="2508" w:hanging="360"/>
+      </w:pPr>
+      <w:rPr>
+        <w:rFonts w:ascii="Wingdings" w:hAnsi="Wingdings" w:hint="default"/>
+      </w:rPr>
+    </w:lvl>
+    <w:lvl w:ilvl="3" w:tplc="0C0A0001" w:tentative="1">
+      <w:start w:val="1"/>
+      <w:numFmt w:val="bullet"/>
+      <w:lvlText w:val=""/>
+      <w:lvlJc w:val="left"/>
+      <w:pPr>
+        <w:ind w:left="3228" w:hanging="360"/>
+      </w:pPr>
+      <w:rPr>
+        <w:rFonts w:ascii="Symbol" w:hAnsi="Symbol" w:hint="default"/>
+      </w:rPr>
+    </w:lvl>
+    <w:lvl w:ilvl="4" w:tplc="0C0A0003" w:tentative="1">
+      <w:start w:val="1"/>
+      <w:numFmt w:val="bullet"/>
+      <w:lvlText w:val="o"/>
+      <w:lvlJc w:val="left"/>
+      <w:pPr>
+        <w:ind w:left="3948" w:hanging="360"/>
+      </w:pPr>
+      <w:rPr>
+        <w:rFonts w:ascii="Courier New" w:hAnsi="Courier New" w:hint="default"/>
+      </w:rPr>
+    </w:lvl>
+    <w:lvl w:ilvl="5" w:tplc="0C0A0005" w:tentative="1">
+      <w:start w:val="1"/>
+      <w:numFmt w:val="bullet"/>
+      <w:lvlText w:val=""/>
+      <w:lvlJc w:val="left"/>
+      <w:pPr>
+        <w:ind w:left="4668" w:hanging="360"/>
+      </w:pPr>
+      <w:rPr>
+        <w:rFonts w:ascii="Wingdings" w:hAnsi="Wingdings" w:hint="default"/>
+      </w:rPr>
+    </w:lvl>
+    <w:lvl w:ilvl="6" w:tplc="0C0A0001" w:tentative="1">
+      <w:start w:val="1"/>
+      <w:numFmt w:val="bullet"/>
+      <w:lvlText w:val=""/>
+      <w:lvlJc w:val="left"/>
+      <w:pPr>
+        <w:ind w:left="5388" w:hanging="360"/>
+      </w:pPr>
+      <w:rPr>
+        <w:rFonts w:ascii="Symbol" w:hAnsi="Symbol" w:hint="default"/>
+      </w:rPr>
+    </w:lvl>
+    <w:lvl w:ilvl="7" w:tplc="0C0A0003" w:tentative="1">
+      <w:start w:val="1"/>
+      <w:numFmt w:val="bullet"/>
+      <w:lvlText w:val="o"/>
+      <w:lvlJc w:val="left"/>
+      <w:pPr>
+        <w:ind w:left="6108" w:hanging="360"/>
+      </w:pPr>
+      <w:rPr>
+        <w:rFonts w:ascii="Courier New" w:hAnsi="Courier New" w:hint="default"/>
+      </w:rPr>
+    </w:lvl>
+    <w:lvl w:ilvl="8" w:tplc="0C0A0005" w:tentative="1">
+      <w:start w:val="1"/>
+      <w:numFmt w:val="bullet"/>
+      <w:lvlText w:val=""/>
+      <w:lvlJc w:val="left"/>
+      <w:pPr>
+        <w:ind w:left="6828" w:hanging="360"/>
+      </w:pPr>
+      <w:rPr>
+        <w:rFonts w:ascii="Wingdings" w:hAnsi="Wingdings" w:hint="default"/>
+      </w:rPr>
+    </w:lvl>
+  </w:abstractNum>
+  <w:abstractNum w:abstractNumId="5">
+    <w:nsid w:val="74813E47"/>
+    <w:multiLevelType w:val="multilevel"/>
+    <w:tmpl w:val="C422CF80"/>
+    <w:lvl w:ilvl="0">
+      <w:start w:val="1"/>
+      <w:numFmt w:val="bullet"/>
+      <w:lvlText w:val=""/>
+      <w:lvlJc w:val="left"/>
+      <w:pPr>
+        <w:tabs>
+          <w:tab w:val="num" w:pos="360"/>
+        </w:tabs>
+        <w:ind w:left="360" w:hanging="360"/>
+      </w:pPr>
+      <w:rPr>
+        <w:rFonts w:ascii="Symbol" w:hAnsi="Symbol" w:hint="default"/>
+        <w:sz w:val="20"/>
+      </w:rPr>
+    </w:lvl>
+    <w:lvl w:ilvl="1" w:tentative="1">
+      <w:start w:val="1"/>
+      <w:numFmt w:val="bullet"/>
+      <w:lvlText w:val="o"/>
+      <w:lvlJc w:val="left"/>
+      <w:pPr>
+        <w:tabs>
+          <w:tab w:val="num" w:pos="1080"/>
+        </w:tabs>
+        <w:ind w:left="1080" w:hanging="360"/>
+      </w:pPr>
+      <w:rPr>
+        <w:rFonts w:ascii="Courier New" w:hAnsi="Courier New" w:hint="default"/>
+        <w:sz w:val="20"/>
+      </w:rPr>
+    </w:lvl>
+    <w:lvl w:ilvl="2" w:tentative="1">
+      <w:start w:val="1"/>
+      <w:numFmt w:val="bullet"/>
+      <w:lvlText w:val=""/>
+      <w:lvlJc w:val="left"/>
+      <w:pPr>
+        <w:tabs>
+          <w:tab w:val="num" w:pos="1800"/>
+        </w:tabs>
+        <w:ind w:left="1800" w:hanging="360"/>
+      </w:pPr>
+      <w:rPr>
+        <w:rFonts w:ascii="Wingdings" w:hAnsi="Wingdings" w:hint="default"/>
+        <w:sz w:val="20"/>
+      </w:rPr>
+    </w:lvl>
+    <w:lvl w:ilvl="3" w:tentative="1">
+      <w:start w:val="1"/>
+      <w:numFmt w:val="bullet"/>
+      <w:lvlText w:val=""/>
+      <w:lvlJc w:val="left"/>
+      <w:pPr>
+        <w:tabs>
+          <w:tab w:val="num" w:pos="2520"/>
+        </w:tabs>
+        <w:ind w:left="2520" w:hanging="360"/>
+      </w:pPr>
+      <w:rPr>
+        <w:rFonts w:ascii="Wingdings" w:hAnsi="Wingdings" w:hint="default"/>
+        <w:sz w:val="20"/>
+      </w:rPr>
+    </w:lvl>
+    <w:lvl w:ilvl="4" w:tentative="1">
+      <w:start w:val="1"/>
+      <w:numFmt w:val="bullet"/>
+      <w:lvlText w:val=""/>
+      <w:lvlJc w:val="left"/>
+      <w:pPr>
+        <w:tabs>
+          <w:tab w:val="num" w:pos="3240"/>
+        </w:tabs>
+        <w:ind w:left="3240" w:hanging="360"/>
+      </w:pPr>
+      <w:rPr>
+        <w:rFonts w:ascii="Wingdings" w:hAnsi="Wingdings" w:hint="default"/>
+        <w:sz w:val="20"/>
+      </w:rPr>
+    </w:lvl>
+    <w:lvl w:ilvl="5" w:tentative="1">
+      <w:start w:val="1"/>
+      <w:numFmt w:val="bullet"/>
+      <w:lvlText w:val=""/>
+      <w:lvlJc w:val="left"/>
+      <w:pPr>
+        <w:tabs>
+          <w:tab w:val="num" w:pos="3960"/>
+        </w:tabs>
+        <w:ind w:left="3960" w:hanging="360"/>
+      </w:pPr>
+      <w:rPr>
+        <w:rFonts w:ascii="Wingdings" w:hAnsi="Wingdings" w:hint="default"/>
+        <w:sz w:val="20"/>
+      </w:rPr>
+    </w:lvl>
+    <w:lvl w:ilvl="6" w:tentative="1">
+      <w:start w:val="1"/>
+      <w:numFmt w:val="bullet"/>
+      <w:lvlText w:val=""/>
+      <w:lvlJc w:val="left"/>
+      <w:pPr>
+        <w:tabs>
+          <w:tab w:val="num" w:pos="4680"/>
+        </w:tabs>
+        <w:ind w:left="4680" w:hanging="360"/>
+      </w:pPr>
+      <w:rPr>
+        <w:rFonts w:ascii="Wingdings" w:hAnsi="Wingdings" w:hint="default"/>
+        <w:sz w:val="20"/>
+      </w:rPr>
+    </w:lvl>
+    <w:lvl w:ilvl="7" w:tentative="1">
+      <w:start w:val="1"/>
+      <w:numFmt w:val="bullet"/>
+      <w:lvlText w:val=""/>
+      <w:lvlJc w:val="left"/>
+      <w:pPr>
+        <w:tabs>
+          <w:tab w:val="num" w:pos="5400"/>
+        </w:tabs>
+        <w:ind w:left="5400" w:hanging="360"/>
+      </w:pPr>
+      <w:rPr>
+        <w:rFonts w:ascii="Wingdings" w:hAnsi="Wingdings" w:hint="default"/>
+        <w:sz w:val="20"/>
+      </w:rPr>
+    </w:lvl>
+    <w:lvl w:ilvl="8" w:tentative="1">
+      <w:start w:val="1"/>
+      <w:numFmt w:val="bullet"/>
+      <w:lvlText w:val=""/>
+      <w:lvlJc w:val="left"/>
+      <w:pPr>
+        <w:tabs>
+          <w:tab w:val="num" w:pos="6120"/>
+        </w:tabs>
+        <w:ind w:left="6120" w:hanging="360"/>
+      </w:pPr>
+      <w:rPr>
+        <w:rFonts w:ascii="Wingdings" w:hAnsi="Wingdings" w:hint="default"/>
+        <w:sz w:val="20"/>
+      </w:rPr>
+    </w:lvl>
+  </w:abstractNum>
+  <w:num w:numId="1">
+    <w:abstractNumId w:val="1"/>
+  </w:num>
+  <w:num w:numId="2">
+    <w:abstractNumId w:val="0"/>
+  </w:num>
+  <w:num w:numId="3">
+    <w:abstractNumId w:val="5"/>
+  </w:num>
+  <w:num w:numId="4">
+    <w:abstractNumId w:val="2"/>
+  </w:num>
+  <w:num w:numId="5">
+    <w:abstractNumId w:val="3"/>
+  </w:num>
+  <w:num w:numId="6">
+    <w:abstractNumId w:val="4"/>
+  </w:num>
+</w:numbering>
 </file>
 
 <file path=word/styles.xml><?xml version="1.0" encoding="utf-8"?>
@@ -3648,6 +4583,17 @@
     <w:uiPriority w:val="99"/>
     <w:rsid w:val="000315CC"/>
   </w:style>
+  <w:style w:type="paragraph" w:styleId="Prrafodelista">
+    <w:name w:val="List Paragraph"/>
+    <w:basedOn w:val="Normal"/>
+    <w:uiPriority w:val="34"/>
+    <w:qFormat/>
+    <w:rsid w:val="00992F70"/>
+    <w:pPr>
+      <w:ind w:left="720"/>
+      <w:contextualSpacing/>
+    </w:pPr>
+  </w:style>
 </w:styles>
 </file>
 
@@ -3937,6 +4883,17 @@
     <w:link w:val="Piedepgina"/>
     <w:uiPriority w:val="99"/>
     <w:rsid w:val="000315CC"/>
+  </w:style>
+  <w:style w:type="paragraph" w:styleId="Prrafodelista">
+    <w:name w:val="List Paragraph"/>
+    <w:basedOn w:val="Normal"/>
+    <w:uiPriority w:val="34"/>
+    <w:qFormat/>
+    <w:rsid w:val="00992F70"/>
+    <w:pPr>
+      <w:ind w:left="720"/>
+      <w:contextualSpacing/>
+    </w:pPr>
   </w:style>
 </w:styles>
 </file>

</xml_diff>